<commit_message>
Tổng quan về website quản lí đào tạo sinh viên
</commit_message>
<xml_diff>
--- a/BaoCao/doc/Bao-Cao-Lan-1.docx
+++ b/BaoCao/doc/Bao-Cao-Lan-1.docx
@@ -717,6 +717,2314 @@
         </w:rPr>
         <w:t>em</w:t>
       </w:r>
+      <w:r>
+        <w:rPr>
+          <w:rFonts w:ascii="Times New Roman" w:hAnsi="Times New Roman" w:cs="Times New Roman"/>
+          <w:sz w:val="26"/>
+          <w:szCs w:val="26"/>
+        </w:rPr>
+        <w:t xml:space="preserve"> hy vọng sẽ mang lại giá trị lâu dài cho cả sinh viên và giảng viên.</w:t>
+      </w:r>
+    </w:p>
+    <w:p>
+      <w:pPr>
+        <w:spacing w:before="288" w:after="288"/>
+        <w:rPr>
+          <w:rFonts w:ascii="Times New Roman" w:hAnsi="Times New Roman" w:cs="Times New Roman"/>
+          <w:sz w:val="26"/>
+          <w:szCs w:val="26"/>
+        </w:rPr>
+      </w:pPr>
+    </w:p>
+    <w:p>
+      <w:pPr>
+        <w:spacing w:before="288" w:after="288"/>
+        <w:rPr>
+          <w:rFonts w:ascii="Times New Roman" w:hAnsi="Times New Roman" w:cs="Times New Roman"/>
+          <w:sz w:val="26"/>
+          <w:szCs w:val="26"/>
+        </w:rPr>
+      </w:pPr>
+    </w:p>
+    <w:p>
+      <w:pPr>
+        <w:spacing w:before="288" w:after="288"/>
+        <w:rPr>
+          <w:rFonts w:ascii="Times New Roman" w:hAnsi="Times New Roman" w:cs="Times New Roman"/>
+          <w:sz w:val="26"/>
+          <w:szCs w:val="26"/>
+        </w:rPr>
+      </w:pPr>
+    </w:p>
+    <w:p>
+      <w:pPr>
+        <w:spacing w:before="288" w:after="288"/>
+        <w:rPr>
+          <w:rFonts w:ascii="Times New Roman" w:hAnsi="Times New Roman" w:cs="Times New Roman"/>
+          <w:sz w:val="26"/>
+          <w:szCs w:val="26"/>
+        </w:rPr>
+      </w:pPr>
+    </w:p>
+    <w:p>
+      <w:pPr>
+        <w:spacing w:before="288" w:after="288"/>
+        <w:rPr>
+          <w:rFonts w:ascii="Times New Roman" w:hAnsi="Times New Roman" w:cs="Times New Roman"/>
+          <w:sz w:val="26"/>
+          <w:szCs w:val="26"/>
+        </w:rPr>
+      </w:pPr>
+    </w:p>
+    <w:p>
+      <w:pPr>
+        <w:spacing w:before="288" w:after="288"/>
+        <w:rPr>
+          <w:rFonts w:ascii="Times New Roman" w:hAnsi="Times New Roman" w:cs="Times New Roman"/>
+          <w:sz w:val="26"/>
+          <w:szCs w:val="26"/>
+        </w:rPr>
+      </w:pPr>
+    </w:p>
+    <w:p>
+      <w:pPr>
+        <w:spacing w:before="288" w:after="288"/>
+        <w:rPr>
+          <w:rFonts w:ascii="Times New Roman" w:hAnsi="Times New Roman" w:cs="Times New Roman"/>
+          <w:sz w:val="26"/>
+          <w:szCs w:val="26"/>
+        </w:rPr>
+      </w:pPr>
+    </w:p>
+    <w:p>
+      <w:pPr>
+        <w:spacing w:before="288" w:after="288"/>
+        <w:rPr>
+          <w:rFonts w:ascii="Times New Roman" w:hAnsi="Times New Roman" w:cs="Times New Roman"/>
+          <w:sz w:val="26"/>
+          <w:szCs w:val="26"/>
+        </w:rPr>
+      </w:pPr>
+    </w:p>
+    <w:p>
+      <w:pPr>
+        <w:spacing w:before="288" w:after="288"/>
+        <w:rPr>
+          <w:rFonts w:ascii="Times New Roman" w:hAnsi="Times New Roman" w:cs="Times New Roman"/>
+          <w:sz w:val="26"/>
+          <w:szCs w:val="26"/>
+        </w:rPr>
+      </w:pPr>
+    </w:p>
+    <w:p>
+      <w:pPr>
+        <w:spacing w:before="288" w:after="288"/>
+        <w:rPr>
+          <w:rFonts w:ascii="Times New Roman" w:hAnsi="Times New Roman" w:cs="Times New Roman"/>
+          <w:sz w:val="26"/>
+          <w:szCs w:val="26"/>
+        </w:rPr>
+      </w:pPr>
+    </w:p>
+    <w:p>
+      <w:pPr>
+        <w:spacing w:before="288" w:after="288"/>
+        <w:rPr>
+          <w:rFonts w:ascii="Times New Roman" w:hAnsi="Times New Roman" w:cs="Times New Roman"/>
+          <w:b/>
+          <w:bCs/>
+          <w:sz w:val="26"/>
+          <w:szCs w:val="26"/>
+        </w:rPr>
+      </w:pPr>
+      <w:r>
+        <w:rPr>
+          <w:rFonts w:ascii="Times New Roman" w:hAnsi="Times New Roman" w:cs="Times New Roman"/>
+          <w:b/>
+          <w:bCs/>
+          <w:sz w:val="26"/>
+          <w:szCs w:val="26"/>
+        </w:rPr>
+        <w:lastRenderedPageBreak/>
+        <w:t>I. Khảo sát:</w:t>
+      </w:r>
+    </w:p>
+    <w:p>
+      <w:pPr>
+        <w:spacing w:before="288" w:after="288"/>
+        <w:rPr>
+          <w:rFonts w:ascii="Times New Roman" w:hAnsi="Times New Roman" w:cs="Times New Roman"/>
+          <w:b/>
+          <w:bCs/>
+          <w:sz w:val="26"/>
+          <w:szCs w:val="26"/>
+        </w:rPr>
+      </w:pPr>
+      <w:r>
+        <w:rPr>
+          <w:rFonts w:ascii="Times New Roman" w:hAnsi="Times New Roman" w:cs="Times New Roman"/>
+          <w:b/>
+          <w:bCs/>
+          <w:sz w:val="26"/>
+          <w:szCs w:val="26"/>
+        </w:rPr>
+        <w:t xml:space="preserve">1. </w:t>
+      </w:r>
+      <w:r>
+        <w:rPr>
+          <w:rFonts w:ascii="Times New Roman" w:hAnsi="Times New Roman" w:cs="Times New Roman"/>
+          <w:b/>
+          <w:bCs/>
+          <w:sz w:val="26"/>
+          <w:szCs w:val="26"/>
+        </w:rPr>
+        <w:t>Blackboard (</w:t>
+      </w:r>
+      <w:hyperlink r:id="rId5" w:history="1">
+        <w:r>
+          <w:rPr>
+            <w:rStyle w:val="Hyperlink"/>
+            <w:rFonts w:ascii="Times New Roman" w:hAnsi="Times New Roman" w:cs="Times New Roman"/>
+            <w:b/>
+            <w:bCs/>
+            <w:sz w:val="26"/>
+            <w:szCs w:val="26"/>
+          </w:rPr>
+          <w:t>https://www.blackboard.com/</w:t>
+        </w:r>
+      </w:hyperlink>
+      <w:r>
+        <w:rPr>
+          <w:rFonts w:ascii="Times New Roman" w:hAnsi="Times New Roman" w:cs="Times New Roman"/>
+          <w:b/>
+          <w:bCs/>
+          <w:sz w:val="26"/>
+          <w:szCs w:val="26"/>
+        </w:rPr>
+        <w:t>):</w:t>
+      </w:r>
+    </w:p>
+    <w:p>
+      <w:pPr>
+        <w:spacing w:before="288" w:after="288"/>
+        <w:rPr>
+          <w:rFonts w:ascii="Times New Roman" w:hAnsi="Times New Roman" w:cs="Times New Roman"/>
+          <w:sz w:val="26"/>
+          <w:szCs w:val="26"/>
+        </w:rPr>
+      </w:pPr>
+      <w:r>
+        <w:rPr>
+          <w:rFonts w:ascii="Times New Roman" w:hAnsi="Times New Roman" w:cs="Times New Roman"/>
+          <w:sz w:val="26"/>
+          <w:szCs w:val="26"/>
+        </w:rPr>
+        <w:t>- Ưu điểm:</w:t>
+      </w:r>
+    </w:p>
+    <w:p>
+      <w:pPr>
+        <w:spacing w:before="288" w:after="288"/>
+        <w:rPr>
+          <w:rFonts w:ascii="Times New Roman" w:hAnsi="Times New Roman" w:cs="Times New Roman"/>
+          <w:sz w:val="26"/>
+          <w:szCs w:val="26"/>
+        </w:rPr>
+      </w:pPr>
+      <w:r>
+        <w:rPr>
+          <w:rFonts w:ascii="Times New Roman" w:hAnsi="Times New Roman" w:cs="Times New Roman"/>
+          <w:sz w:val="26"/>
+          <w:szCs w:val="26"/>
+        </w:rPr>
+        <w:tab/>
+      </w:r>
+      <w:r>
+        <w:rPr>
+          <w:rFonts w:ascii="Times New Roman" w:hAnsi="Times New Roman" w:cs="Times New Roman"/>
+          <w:sz w:val="26"/>
+          <w:szCs w:val="26"/>
+        </w:rPr>
+        <w:t xml:space="preserve">+ </w:t>
+      </w:r>
+      <w:r>
+        <w:rPr>
+          <w:rFonts w:ascii="Times New Roman" w:hAnsi="Times New Roman" w:cs="Times New Roman"/>
+          <w:sz w:val="26"/>
+          <w:szCs w:val="26"/>
+        </w:rPr>
+        <w:t>Hệ thống quản lí học tập đa dạng và linh hoạt, giúp tối ưu hóa trải nghiệm học tập.</w:t>
+      </w:r>
+    </w:p>
+    <w:p>
+      <w:pPr>
+        <w:spacing w:before="288" w:after="288"/>
+        <w:rPr>
+          <w:rFonts w:ascii="Times New Roman" w:hAnsi="Times New Roman" w:cs="Times New Roman"/>
+          <w:sz w:val="26"/>
+          <w:szCs w:val="26"/>
+        </w:rPr>
+      </w:pPr>
+      <w:r>
+        <w:rPr>
+          <w:rFonts w:ascii="Times New Roman" w:hAnsi="Times New Roman" w:cs="Times New Roman"/>
+          <w:sz w:val="26"/>
+          <w:szCs w:val="26"/>
+        </w:rPr>
+        <w:tab/>
+        <w:t>+ Cung cấp các tính năng tiện ích như quản lí động thái, diễn đàn thảo luận, bảng điểm chi tiết.</w:t>
+      </w:r>
+    </w:p>
+    <w:p>
+      <w:pPr>
+        <w:spacing w:before="288" w:after="288"/>
+        <w:rPr>
+          <w:rFonts w:ascii="Times New Roman" w:hAnsi="Times New Roman" w:cs="Times New Roman"/>
+          <w:sz w:val="26"/>
+          <w:szCs w:val="26"/>
+        </w:rPr>
+      </w:pPr>
+      <w:r>
+        <w:rPr>
+          <w:rFonts w:ascii="Times New Roman" w:hAnsi="Times New Roman" w:cs="Times New Roman"/>
+          <w:sz w:val="26"/>
+          <w:szCs w:val="26"/>
+        </w:rPr>
+        <w:t>- Nhược điểm:</w:t>
+      </w:r>
+    </w:p>
+    <w:p>
+      <w:pPr>
+        <w:spacing w:before="288" w:after="288"/>
+        <w:rPr>
+          <w:rFonts w:ascii="Times New Roman" w:hAnsi="Times New Roman" w:cs="Times New Roman"/>
+          <w:sz w:val="26"/>
+          <w:szCs w:val="26"/>
+        </w:rPr>
+      </w:pPr>
+      <w:r>
+        <w:rPr>
+          <w:rFonts w:ascii="Times New Roman" w:hAnsi="Times New Roman" w:cs="Times New Roman"/>
+          <w:sz w:val="26"/>
+          <w:szCs w:val="26"/>
+        </w:rPr>
+        <w:tab/>
+        <w:t>+ Giao diện có thể trở nên phức tạp đối với người mới sử dụng và yêu cầu một thời gian để làm quen.</w:t>
+      </w:r>
+    </w:p>
+    <w:p>
+      <w:pPr>
+        <w:spacing w:before="288" w:after="288"/>
+        <w:rPr>
+          <w:rFonts w:ascii="Times New Roman" w:hAnsi="Times New Roman" w:cs="Times New Roman"/>
+          <w:b/>
+          <w:bCs/>
+          <w:sz w:val="26"/>
+          <w:szCs w:val="26"/>
+        </w:rPr>
+      </w:pPr>
+      <w:r>
+        <w:rPr>
+          <w:rFonts w:ascii="Times New Roman" w:hAnsi="Times New Roman" w:cs="Times New Roman"/>
+          <w:b/>
+          <w:bCs/>
+          <w:sz w:val="26"/>
+          <w:szCs w:val="26"/>
+        </w:rPr>
+        <w:t xml:space="preserve">2. </w:t>
+      </w:r>
+      <w:r>
+        <w:rPr>
+          <w:rFonts w:ascii="Times New Roman" w:hAnsi="Times New Roman" w:cs="Times New Roman"/>
+          <w:b/>
+          <w:bCs/>
+          <w:sz w:val="26"/>
+          <w:szCs w:val="26"/>
+        </w:rPr>
+        <w:t>Canvas (</w:t>
+      </w:r>
+      <w:hyperlink r:id="rId6" w:history="1">
+        <w:r>
+          <w:rPr>
+            <w:rStyle w:val="Hyperlink"/>
+            <w:rFonts w:ascii="Times New Roman" w:hAnsi="Times New Roman" w:cs="Times New Roman"/>
+            <w:b/>
+            <w:bCs/>
+            <w:sz w:val="26"/>
+            <w:szCs w:val="26"/>
+          </w:rPr>
+          <w:t>https://www.instructure.com/canvas/</w:t>
+        </w:r>
+      </w:hyperlink>
+      <w:r>
+        <w:rPr>
+          <w:rFonts w:ascii="Times New Roman" w:hAnsi="Times New Roman" w:cs="Times New Roman"/>
+          <w:b/>
+          <w:bCs/>
+          <w:sz w:val="26"/>
+          <w:szCs w:val="26"/>
+        </w:rPr>
+        <w:t>):</w:t>
+      </w:r>
+    </w:p>
+    <w:p>
+      <w:pPr>
+        <w:spacing w:before="288" w:after="288"/>
+        <w:rPr>
+          <w:rFonts w:ascii="Times New Roman" w:hAnsi="Times New Roman" w:cs="Times New Roman"/>
+          <w:sz w:val="26"/>
+          <w:szCs w:val="26"/>
+        </w:rPr>
+      </w:pPr>
+      <w:r>
+        <w:rPr>
+          <w:rFonts w:ascii="Times New Roman" w:hAnsi="Times New Roman" w:cs="Times New Roman"/>
+          <w:sz w:val="26"/>
+          <w:szCs w:val="26"/>
+        </w:rPr>
+        <w:t>- Ưu điểm:</w:t>
+      </w:r>
+    </w:p>
+    <w:p>
+      <w:pPr>
+        <w:spacing w:before="288" w:after="288"/>
+        <w:rPr>
+          <w:rFonts w:ascii="Times New Roman" w:hAnsi="Times New Roman" w:cs="Times New Roman"/>
+          <w:sz w:val="26"/>
+          <w:szCs w:val="26"/>
+        </w:rPr>
+      </w:pPr>
+      <w:r>
+        <w:rPr>
+          <w:rFonts w:ascii="Times New Roman" w:hAnsi="Times New Roman" w:cs="Times New Roman"/>
+          <w:sz w:val="26"/>
+          <w:szCs w:val="26"/>
+        </w:rPr>
+        <w:tab/>
+        <w:t>+ Hệ thống mô-đun tương tác giúp sinh viên tham gia tích cực, từ việc nộp bài tập đến thảo luận trực tuyến.</w:t>
+      </w:r>
+    </w:p>
+    <w:p>
+      <w:pPr>
+        <w:spacing w:before="288" w:after="288"/>
+        <w:rPr>
+          <w:rFonts w:ascii="Times New Roman" w:hAnsi="Times New Roman" w:cs="Times New Roman"/>
+          <w:sz w:val="26"/>
+          <w:szCs w:val="26"/>
+        </w:rPr>
+      </w:pPr>
+      <w:r>
+        <w:rPr>
+          <w:rFonts w:ascii="Times New Roman" w:hAnsi="Times New Roman" w:cs="Times New Roman"/>
+          <w:sz w:val="26"/>
+          <w:szCs w:val="26"/>
+        </w:rPr>
+        <w:tab/>
+        <w:t>+ Hỗ trợ tích hợp nhiều ứng dụng khác nhau, tạo ra một hệ thống linh hoạt và có thể tùy chỉnh.</w:t>
+      </w:r>
+    </w:p>
+    <w:p>
+      <w:pPr>
+        <w:spacing w:before="288" w:after="288"/>
+        <w:rPr>
+          <w:rFonts w:ascii="Times New Roman" w:hAnsi="Times New Roman" w:cs="Times New Roman"/>
+          <w:sz w:val="26"/>
+          <w:szCs w:val="26"/>
+        </w:rPr>
+      </w:pPr>
+      <w:r>
+        <w:rPr>
+          <w:rFonts w:ascii="Times New Roman" w:hAnsi="Times New Roman" w:cs="Times New Roman"/>
+          <w:sz w:val="26"/>
+          <w:szCs w:val="26"/>
+        </w:rPr>
+        <w:tab/>
+        <w:t>+ Giao diện thân thiện với người dùng và trải nghiệm người dùng tốt trên cả máy tính và điện thoại di động.</w:t>
+      </w:r>
+    </w:p>
+    <w:p>
+      <w:pPr>
+        <w:spacing w:before="288" w:after="288"/>
+        <w:rPr>
+          <w:rFonts w:ascii="Times New Roman" w:hAnsi="Times New Roman" w:cs="Times New Roman"/>
+          <w:sz w:val="26"/>
+          <w:szCs w:val="26"/>
+        </w:rPr>
+      </w:pPr>
+      <w:r>
+        <w:rPr>
+          <w:rFonts w:ascii="Times New Roman" w:hAnsi="Times New Roman" w:cs="Times New Roman"/>
+          <w:sz w:val="26"/>
+          <w:szCs w:val="26"/>
+        </w:rPr>
+        <w:t>- Nhược điểm:</w:t>
+      </w:r>
+    </w:p>
+    <w:p>
+      <w:pPr>
+        <w:spacing w:before="288" w:after="288"/>
+        <w:rPr>
+          <w:rFonts w:ascii="Times New Roman" w:hAnsi="Times New Roman" w:cs="Times New Roman"/>
+          <w:sz w:val="26"/>
+          <w:szCs w:val="26"/>
+        </w:rPr>
+      </w:pPr>
+      <w:r>
+        <w:rPr>
+          <w:rFonts w:ascii="Times New Roman" w:hAnsi="Times New Roman" w:cs="Times New Roman"/>
+          <w:sz w:val="26"/>
+          <w:szCs w:val="26"/>
+        </w:rPr>
+        <w:tab/>
+        <w:t>+ Một số tính năng có thể sẽ phức tạp đối với người mới học sử dụng, đặc biệt là quá trình thiết lập khóa học ban đầu.</w:t>
+      </w:r>
+    </w:p>
+    <w:p>
+      <w:pPr>
+        <w:spacing w:before="288" w:after="288"/>
+        <w:rPr>
+          <w:rFonts w:ascii="Times New Roman" w:hAnsi="Times New Roman" w:cs="Times New Roman"/>
+          <w:b/>
+          <w:bCs/>
+          <w:sz w:val="26"/>
+          <w:szCs w:val="26"/>
+        </w:rPr>
+      </w:pPr>
+      <w:r>
+        <w:rPr>
+          <w:rFonts w:ascii="Times New Roman" w:hAnsi="Times New Roman" w:cs="Times New Roman"/>
+          <w:b/>
+          <w:bCs/>
+          <w:sz w:val="26"/>
+          <w:szCs w:val="26"/>
+        </w:rPr>
+        <w:t xml:space="preserve">3. </w:t>
+      </w:r>
+      <w:r>
+        <w:rPr>
+          <w:rFonts w:ascii="Times New Roman" w:hAnsi="Times New Roman" w:cs="Times New Roman"/>
+          <w:b/>
+          <w:bCs/>
+          <w:sz w:val="26"/>
+          <w:szCs w:val="26"/>
+        </w:rPr>
+        <w:t>Moodle (</w:t>
+      </w:r>
+      <w:hyperlink r:id="rId7" w:history="1">
+        <w:r>
+          <w:rPr>
+            <w:rStyle w:val="Hyperlink"/>
+            <w:rFonts w:ascii="Times New Roman" w:hAnsi="Times New Roman" w:cs="Times New Roman"/>
+            <w:b/>
+            <w:bCs/>
+            <w:sz w:val="26"/>
+            <w:szCs w:val="26"/>
+          </w:rPr>
+          <w:t>https://moodle.org/</w:t>
+        </w:r>
+      </w:hyperlink>
+      <w:r>
+        <w:rPr>
+          <w:rFonts w:ascii="Times New Roman" w:hAnsi="Times New Roman" w:cs="Times New Roman"/>
+          <w:b/>
+          <w:bCs/>
+          <w:sz w:val="26"/>
+          <w:szCs w:val="26"/>
+        </w:rPr>
+        <w:t>):</w:t>
+      </w:r>
+    </w:p>
+    <w:p>
+      <w:pPr>
+        <w:spacing w:before="288" w:after="288"/>
+        <w:rPr>
+          <w:rFonts w:ascii="Times New Roman" w:hAnsi="Times New Roman" w:cs="Times New Roman"/>
+          <w:sz w:val="26"/>
+          <w:szCs w:val="26"/>
+        </w:rPr>
+      </w:pPr>
+      <w:r>
+        <w:rPr>
+          <w:rFonts w:ascii="Times New Roman" w:hAnsi="Times New Roman" w:cs="Times New Roman"/>
+          <w:sz w:val="26"/>
+          <w:szCs w:val="26"/>
+        </w:rPr>
+        <w:t xml:space="preserve">- Ưu điểm: </w:t>
+      </w:r>
+    </w:p>
+    <w:p>
+      <w:pPr>
+        <w:spacing w:before="288" w:after="288"/>
+        <w:rPr>
+          <w:rFonts w:ascii="Times New Roman" w:hAnsi="Times New Roman" w:cs="Times New Roman"/>
+          <w:sz w:val="26"/>
+          <w:szCs w:val="26"/>
+        </w:rPr>
+      </w:pPr>
+      <w:r>
+        <w:rPr>
+          <w:rFonts w:ascii="Times New Roman" w:hAnsi="Times New Roman" w:cs="Times New Roman"/>
+          <w:sz w:val="26"/>
+          <w:szCs w:val="26"/>
+        </w:rPr>
+        <w:tab/>
+        <w:t>+ Là nền tảng mà nguồn mở, giúp giảng viên có khả năng tủy chỉnh và phát triển theo nhu cầu của họ.</w:t>
+      </w:r>
+    </w:p>
+    <w:p>
+      <w:pPr>
+        <w:spacing w:before="288" w:after="288"/>
+        <w:rPr>
+          <w:rFonts w:ascii="Times New Roman" w:hAnsi="Times New Roman" w:cs="Times New Roman"/>
+          <w:sz w:val="26"/>
+          <w:szCs w:val="26"/>
+        </w:rPr>
+      </w:pPr>
+      <w:r>
+        <w:rPr>
+          <w:rFonts w:ascii="Times New Roman" w:hAnsi="Times New Roman" w:cs="Times New Roman"/>
+          <w:sz w:val="26"/>
+          <w:szCs w:val="26"/>
+        </w:rPr>
+        <w:tab/>
+        <w:t>+ Cộng đồng người dùng lớn và nhiều tài nguyên hỗ trợ trực tuyến.</w:t>
+      </w:r>
+    </w:p>
+    <w:p>
+      <w:pPr>
+        <w:spacing w:before="288" w:after="288"/>
+        <w:rPr>
+          <w:rFonts w:ascii="Times New Roman" w:hAnsi="Times New Roman" w:cs="Times New Roman"/>
+          <w:sz w:val="26"/>
+          <w:szCs w:val="26"/>
+        </w:rPr>
+      </w:pPr>
+      <w:r>
+        <w:rPr>
+          <w:rFonts w:ascii="Times New Roman" w:hAnsi="Times New Roman" w:cs="Times New Roman"/>
+          <w:sz w:val="26"/>
+          <w:szCs w:val="26"/>
+        </w:rPr>
+        <w:lastRenderedPageBreak/>
+        <w:tab/>
+        <w:t>+ Cung cấp một loạt các mô-đun và tiện ích bổ sung, tạo ra một trải nghiệm đa dạng.</w:t>
+      </w:r>
+    </w:p>
+    <w:p>
+      <w:pPr>
+        <w:spacing w:before="288" w:after="288"/>
+        <w:rPr>
+          <w:rFonts w:ascii="Times New Roman" w:hAnsi="Times New Roman" w:cs="Times New Roman"/>
+          <w:sz w:val="26"/>
+          <w:szCs w:val="26"/>
+        </w:rPr>
+      </w:pPr>
+      <w:r>
+        <w:rPr>
+          <w:rFonts w:ascii="Times New Roman" w:hAnsi="Times New Roman" w:cs="Times New Roman"/>
+          <w:sz w:val="26"/>
+          <w:szCs w:val="26"/>
+        </w:rPr>
+        <w:t>- Nhược điểm:</w:t>
+      </w:r>
+    </w:p>
+    <w:p>
+      <w:pPr>
+        <w:spacing w:before="288" w:after="288"/>
+        <w:rPr>
+          <w:rFonts w:ascii="Times New Roman" w:hAnsi="Times New Roman" w:cs="Times New Roman"/>
+          <w:sz w:val="26"/>
+          <w:szCs w:val="26"/>
+        </w:rPr>
+      </w:pPr>
+      <w:r>
+        <w:rPr>
+          <w:rFonts w:ascii="Times New Roman" w:hAnsi="Times New Roman" w:cs="Times New Roman"/>
+          <w:sz w:val="26"/>
+          <w:szCs w:val="26"/>
+        </w:rPr>
+        <w:tab/>
+        <w:t>+ Giao diện người dùng có thể cảm thấy lạc hậu so với một số giải pháp khác.</w:t>
+      </w:r>
+    </w:p>
+    <w:p>
+      <w:pPr>
+        <w:spacing w:before="288" w:after="288"/>
+        <w:rPr>
+          <w:rFonts w:ascii="Times New Roman" w:hAnsi="Times New Roman" w:cs="Times New Roman"/>
+          <w:b/>
+          <w:bCs/>
+          <w:sz w:val="26"/>
+          <w:szCs w:val="26"/>
+        </w:rPr>
+      </w:pPr>
+      <w:r>
+        <w:rPr>
+          <w:rFonts w:ascii="Times New Roman" w:hAnsi="Times New Roman" w:cs="Times New Roman"/>
+          <w:b/>
+          <w:bCs/>
+          <w:sz w:val="26"/>
+          <w:szCs w:val="26"/>
+        </w:rPr>
+        <w:t xml:space="preserve">4. </w:t>
+      </w:r>
+      <w:r>
+        <w:rPr>
+          <w:rFonts w:ascii="Times New Roman" w:hAnsi="Times New Roman" w:cs="Times New Roman"/>
+          <w:b/>
+          <w:bCs/>
+          <w:sz w:val="26"/>
+          <w:szCs w:val="26"/>
+        </w:rPr>
+        <w:t>Website quản lí đào tạo Đại học Giao thông vận tải (</w:t>
+      </w:r>
+      <w:hyperlink r:id="rId8" w:history="1">
+        <w:r>
+          <w:rPr>
+            <w:rStyle w:val="Hyperlink"/>
+            <w:rFonts w:ascii="Times New Roman" w:hAnsi="Times New Roman" w:cs="Times New Roman"/>
+            <w:b/>
+            <w:bCs/>
+            <w:sz w:val="26"/>
+            <w:szCs w:val="26"/>
+          </w:rPr>
+          <w:t>https://qldt.utc.edu.vn/</w:t>
+        </w:r>
+      </w:hyperlink>
+      <w:r>
+        <w:rPr>
+          <w:rFonts w:ascii="Times New Roman" w:hAnsi="Times New Roman" w:cs="Times New Roman"/>
+          <w:b/>
+          <w:bCs/>
+          <w:sz w:val="26"/>
+          <w:szCs w:val="26"/>
+        </w:rPr>
+        <w:t>):</w:t>
+      </w:r>
+    </w:p>
+    <w:p>
+      <w:pPr>
+        <w:spacing w:before="288" w:after="288"/>
+        <w:rPr>
+          <w:rFonts w:ascii="Times New Roman" w:hAnsi="Times New Roman" w:cs="Times New Roman"/>
+          <w:sz w:val="26"/>
+          <w:szCs w:val="26"/>
+        </w:rPr>
+      </w:pPr>
+      <w:r>
+        <w:rPr>
+          <w:rFonts w:ascii="Times New Roman" w:hAnsi="Times New Roman" w:cs="Times New Roman"/>
+          <w:sz w:val="26"/>
+          <w:szCs w:val="26"/>
+        </w:rPr>
+        <w:t>- Ưu điểm:</w:t>
+      </w:r>
+    </w:p>
+    <w:p>
+      <w:pPr>
+        <w:spacing w:before="288" w:after="288"/>
+        <w:rPr>
+          <w:rFonts w:ascii="Times New Roman" w:hAnsi="Times New Roman" w:cs="Times New Roman"/>
+          <w:sz w:val="26"/>
+          <w:szCs w:val="26"/>
+        </w:rPr>
+      </w:pPr>
+      <w:r>
+        <w:rPr>
+          <w:rFonts w:ascii="Times New Roman" w:hAnsi="Times New Roman" w:cs="Times New Roman"/>
+          <w:sz w:val="26"/>
+          <w:szCs w:val="26"/>
+        </w:rPr>
+        <w:tab/>
+        <w:t>+ Giao diện thân thiện người dùng, dễ dàng tiếp cận cho tất cả mọi người.</w:t>
+      </w:r>
+    </w:p>
+    <w:p>
+      <w:pPr>
+        <w:spacing w:before="288" w:after="288"/>
+        <w:rPr>
+          <w:rFonts w:ascii="Times New Roman" w:hAnsi="Times New Roman" w:cs="Times New Roman"/>
+          <w:sz w:val="26"/>
+          <w:szCs w:val="26"/>
+        </w:rPr>
+      </w:pPr>
+      <w:r>
+        <w:rPr>
+          <w:rFonts w:ascii="Times New Roman" w:hAnsi="Times New Roman" w:cs="Times New Roman"/>
+          <w:sz w:val="26"/>
+          <w:szCs w:val="26"/>
+        </w:rPr>
+        <w:t>- Nhược điểm:</w:t>
+      </w:r>
+    </w:p>
+    <w:p>
+      <w:pPr>
+        <w:spacing w:before="288" w:after="288"/>
+        <w:rPr>
+          <w:rFonts w:ascii="Times New Roman" w:hAnsi="Times New Roman" w:cs="Times New Roman"/>
+          <w:sz w:val="26"/>
+          <w:szCs w:val="26"/>
+        </w:rPr>
+      </w:pPr>
+      <w:r>
+        <w:rPr>
+          <w:rFonts w:ascii="Times New Roman" w:hAnsi="Times New Roman" w:cs="Times New Roman"/>
+          <w:sz w:val="26"/>
+          <w:szCs w:val="26"/>
+        </w:rPr>
+        <w:tab/>
+        <w:t>+ Khi số lượng người dùng cùng truy cập tại một thời điểm có thể dẫn đến tình trạng quá tải, không đáp ứng được.</w:t>
+      </w:r>
+    </w:p>
+    <w:p>
+      <w:pPr>
+        <w:spacing w:before="288" w:after="288"/>
+        <w:rPr>
+          <w:rFonts w:ascii="Times New Roman" w:hAnsi="Times New Roman" w:cs="Times New Roman"/>
+          <w:sz w:val="26"/>
+          <w:szCs w:val="26"/>
+        </w:rPr>
+      </w:pPr>
+    </w:p>
+    <w:p>
+      <w:pPr>
+        <w:spacing w:before="288" w:after="288"/>
+        <w:rPr>
+          <w:rFonts w:ascii="Times New Roman" w:hAnsi="Times New Roman" w:cs="Times New Roman"/>
+          <w:b/>
+          <w:bCs/>
+          <w:sz w:val="26"/>
+          <w:szCs w:val="26"/>
+        </w:rPr>
+      </w:pPr>
+    </w:p>
+    <w:p>
+      <w:pPr>
+        <w:spacing w:before="288" w:after="288"/>
+        <w:rPr>
+          <w:rFonts w:ascii="Times New Roman" w:hAnsi="Times New Roman" w:cs="Times New Roman"/>
+          <w:b/>
+          <w:bCs/>
+          <w:sz w:val="26"/>
+          <w:szCs w:val="26"/>
+        </w:rPr>
+      </w:pPr>
+    </w:p>
+    <w:p>
+      <w:pPr>
+        <w:spacing w:before="288" w:after="288"/>
+        <w:rPr>
+          <w:rFonts w:ascii="Times New Roman" w:hAnsi="Times New Roman" w:cs="Times New Roman"/>
+          <w:b/>
+          <w:bCs/>
+          <w:sz w:val="26"/>
+          <w:szCs w:val="26"/>
+        </w:rPr>
+      </w:pPr>
+    </w:p>
+    <w:p>
+      <w:pPr>
+        <w:spacing w:before="288" w:after="288"/>
+        <w:rPr>
+          <w:rFonts w:ascii="Times New Roman" w:hAnsi="Times New Roman" w:cs="Times New Roman"/>
+          <w:sz w:val="26"/>
+          <w:szCs w:val="26"/>
+        </w:rPr>
+      </w:pPr>
+    </w:p>
+    <w:p>
+      <w:pPr>
+        <w:spacing w:before="288" w:after="288"/>
+        <w:rPr>
+          <w:rFonts w:ascii="Times New Roman" w:hAnsi="Times New Roman" w:cs="Times New Roman"/>
+          <w:sz w:val="26"/>
+          <w:szCs w:val="26"/>
+        </w:rPr>
+      </w:pPr>
+    </w:p>
+    <w:p>
+      <w:pPr>
+        <w:spacing w:before="288" w:after="288"/>
+        <w:rPr>
+          <w:rFonts w:ascii="Times New Roman" w:hAnsi="Times New Roman" w:cs="Times New Roman"/>
+          <w:sz w:val="26"/>
+          <w:szCs w:val="26"/>
+        </w:rPr>
+      </w:pPr>
+    </w:p>
+    <w:p>
+      <w:pPr>
+        <w:spacing w:before="288" w:after="288"/>
+        <w:rPr>
+          <w:rFonts w:ascii="Times New Roman" w:hAnsi="Times New Roman" w:cs="Times New Roman"/>
+          <w:sz w:val="26"/>
+          <w:szCs w:val="26"/>
+        </w:rPr>
+      </w:pPr>
+    </w:p>
+    <w:p>
+      <w:pPr>
+        <w:spacing w:before="288" w:after="288"/>
+        <w:rPr>
+          <w:rFonts w:ascii="Times New Roman" w:hAnsi="Times New Roman" w:cs="Times New Roman"/>
+          <w:sz w:val="26"/>
+          <w:szCs w:val="26"/>
+        </w:rPr>
+      </w:pPr>
+    </w:p>
+    <w:p>
+      <w:pPr>
+        <w:spacing w:before="288" w:after="288"/>
+        <w:rPr>
+          <w:rFonts w:ascii="Times New Roman" w:hAnsi="Times New Roman" w:cs="Times New Roman"/>
+          <w:sz w:val="26"/>
+          <w:szCs w:val="26"/>
+        </w:rPr>
+      </w:pPr>
+    </w:p>
+    <w:p>
+      <w:pPr>
+        <w:spacing w:before="288" w:after="288"/>
+        <w:rPr>
+          <w:rFonts w:ascii="Times New Roman" w:hAnsi="Times New Roman" w:cs="Times New Roman"/>
+          <w:sz w:val="26"/>
+          <w:szCs w:val="26"/>
+        </w:rPr>
+      </w:pPr>
+    </w:p>
+    <w:p>
+      <w:pPr>
+        <w:spacing w:before="288" w:after="288"/>
+        <w:rPr>
+          <w:rFonts w:ascii="Times New Roman" w:hAnsi="Times New Roman" w:cs="Times New Roman"/>
+          <w:sz w:val="26"/>
+          <w:szCs w:val="26"/>
+        </w:rPr>
+      </w:pPr>
+    </w:p>
+    <w:p>
+      <w:pPr>
+        <w:spacing w:before="288" w:after="288"/>
+        <w:rPr>
+          <w:rFonts w:ascii="Times New Roman" w:hAnsi="Times New Roman" w:cs="Times New Roman"/>
+          <w:sz w:val="26"/>
+          <w:szCs w:val="26"/>
+        </w:rPr>
+      </w:pPr>
+    </w:p>
+    <w:p>
+      <w:pPr>
+        <w:spacing w:before="288" w:after="288"/>
+        <w:rPr>
+          <w:rFonts w:ascii="Times New Roman" w:hAnsi="Times New Roman" w:cs="Times New Roman"/>
+          <w:b/>
+          <w:bCs/>
+          <w:sz w:val="26"/>
+          <w:szCs w:val="26"/>
+        </w:rPr>
+      </w:pPr>
+      <w:r>
+        <w:rPr>
+          <w:rFonts w:ascii="Times New Roman" w:hAnsi="Times New Roman" w:cs="Times New Roman"/>
+          <w:b/>
+          <w:bCs/>
+          <w:sz w:val="26"/>
+          <w:szCs w:val="26"/>
+        </w:rPr>
+        <w:lastRenderedPageBreak/>
+        <w:t>I</w:t>
+      </w:r>
+      <w:r>
+        <w:rPr>
+          <w:rFonts w:ascii="Times New Roman" w:hAnsi="Times New Roman" w:cs="Times New Roman"/>
+          <w:b/>
+          <w:bCs/>
+          <w:sz w:val="26"/>
+          <w:szCs w:val="26"/>
+        </w:rPr>
+        <w:t>I</w:t>
+      </w:r>
+      <w:r>
+        <w:rPr>
+          <w:rFonts w:ascii="Times New Roman" w:hAnsi="Times New Roman" w:cs="Times New Roman"/>
+          <w:b/>
+          <w:bCs/>
+          <w:sz w:val="26"/>
+          <w:szCs w:val="26"/>
+        </w:rPr>
+        <w:t xml:space="preserve">. </w:t>
+      </w:r>
+      <w:r>
+        <w:rPr>
+          <w:rFonts w:ascii="Times New Roman" w:hAnsi="Times New Roman" w:cs="Times New Roman"/>
+          <w:b/>
+          <w:bCs/>
+          <w:sz w:val="26"/>
+          <w:szCs w:val="26"/>
+        </w:rPr>
+        <w:t>Mô tả bài toán</w:t>
+      </w:r>
+      <w:r>
+        <w:rPr>
+          <w:rFonts w:ascii="Times New Roman" w:hAnsi="Times New Roman" w:cs="Times New Roman"/>
+          <w:b/>
+          <w:bCs/>
+          <w:sz w:val="26"/>
+          <w:szCs w:val="26"/>
+        </w:rPr>
+        <w:t xml:space="preserve">: </w:t>
+      </w:r>
+    </w:p>
+    <w:p>
+      <w:pPr>
+        <w:spacing w:before="288" w:after="288"/>
+        <w:rPr>
+          <w:rFonts w:ascii="Times New Roman" w:hAnsi="Times New Roman" w:cs="Times New Roman"/>
+          <w:color w:val="374151"/>
+          <w:sz w:val="26"/>
+          <w:szCs w:val="26"/>
+        </w:rPr>
+      </w:pPr>
+      <w:r>
+        <w:rPr>
+          <w:rFonts w:ascii="Times New Roman" w:hAnsi="Times New Roman" w:cs="Times New Roman"/>
+          <w:color w:val="374151"/>
+          <w:sz w:val="26"/>
+          <w:szCs w:val="26"/>
+        </w:rPr>
+        <w:t>Bài toán quản lý đào tạo sinh viên là một thách thức đa chiều, đòi hỏi sự linh hoạt, tính</w:t>
+      </w:r>
+      <w:r>
+        <w:rPr>
+          <w:rFonts w:ascii="Times New Roman" w:hAnsi="Times New Roman" w:cs="Times New Roman"/>
+          <w:color w:val="374151"/>
+          <w:sz w:val="26"/>
+          <w:szCs w:val="26"/>
+        </w:rPr>
+        <w:t xml:space="preserve"> </w:t>
+      </w:r>
+      <w:r>
+        <w:rPr>
+          <w:rFonts w:ascii="Times New Roman" w:hAnsi="Times New Roman" w:cs="Times New Roman"/>
+          <w:color w:val="374151"/>
+          <w:sz w:val="26"/>
+          <w:szCs w:val="26"/>
+        </w:rPr>
+        <w:t>toàn diện và khả năng tương tác cao để đảm bảo mọi bên liên quan: sinh viên, giảng viên, nhà trường đều trải nghiệm một quá trình học tập, giảng dạy hiệu quả và đồng bộ.</w:t>
+      </w:r>
+    </w:p>
+    <w:p>
+      <w:pPr>
+        <w:spacing w:before="288" w:after="288"/>
+        <w:rPr>
+          <w:rFonts w:ascii="Times New Roman" w:hAnsi="Times New Roman" w:cs="Times New Roman"/>
+          <w:b/>
+          <w:bCs/>
+          <w:sz w:val="26"/>
+          <w:szCs w:val="26"/>
+        </w:rPr>
+      </w:pPr>
+      <w:r>
+        <w:rPr>
+          <w:rFonts w:ascii="Times New Roman" w:hAnsi="Times New Roman" w:cs="Times New Roman"/>
+          <w:b/>
+          <w:bCs/>
+          <w:sz w:val="26"/>
+          <w:szCs w:val="26"/>
+        </w:rPr>
+        <w:t>1. Phức tạp trong quy trình quản lí</w:t>
+      </w:r>
+      <w:r>
+        <w:rPr>
+          <w:rFonts w:ascii="Times New Roman" w:hAnsi="Times New Roman" w:cs="Times New Roman"/>
+          <w:b/>
+          <w:bCs/>
+          <w:sz w:val="26"/>
+          <w:szCs w:val="26"/>
+        </w:rPr>
+        <w:t>:</w:t>
+      </w:r>
+    </w:p>
+    <w:p>
+      <w:pPr>
+        <w:spacing w:before="288" w:after="288"/>
+        <w:rPr>
+          <w:rFonts w:ascii="Times New Roman" w:hAnsi="Times New Roman" w:cs="Times New Roman"/>
+          <w:sz w:val="26"/>
+          <w:szCs w:val="26"/>
+        </w:rPr>
+      </w:pPr>
+      <w:r>
+        <w:rPr>
+          <w:rFonts w:ascii="Times New Roman" w:hAnsi="Times New Roman" w:cs="Times New Roman"/>
+          <w:sz w:val="26"/>
+          <w:szCs w:val="26"/>
+        </w:rPr>
+        <w:t>- Quản lí thông tin sinh viên: Bao gồm việc thu thập, lưu trữ thông tin cá nhân, lịch học và điểm số của sinh viên 1 cách chính xác và an toàn.</w:t>
+      </w:r>
+    </w:p>
+    <w:p>
+      <w:pPr>
+        <w:spacing w:before="288" w:after="288"/>
+        <w:rPr>
+          <w:rFonts w:ascii="Times New Roman" w:hAnsi="Times New Roman" w:cs="Times New Roman"/>
+          <w:sz w:val="26"/>
+          <w:szCs w:val="26"/>
+        </w:rPr>
+      </w:pPr>
+      <w:r>
+        <w:rPr>
+          <w:rFonts w:ascii="Times New Roman" w:hAnsi="Times New Roman" w:cs="Times New Roman"/>
+          <w:sz w:val="26"/>
+          <w:szCs w:val="26"/>
+        </w:rPr>
+        <w:t>- Quản lí lịch học: Tính đến các yếu tố như sự linh hoạt trong lịch trình, thay đổi lớp học và thời khóa biểu sao cho sinh viên có thể dễ dàng quản lí thời gian học tập.</w:t>
+      </w:r>
+    </w:p>
+    <w:p>
+      <w:pPr>
+        <w:spacing w:before="288" w:after="288"/>
+        <w:rPr>
+          <w:rFonts w:ascii="Times New Roman" w:hAnsi="Times New Roman" w:cs="Times New Roman"/>
+          <w:b/>
+          <w:bCs/>
+          <w:sz w:val="26"/>
+          <w:szCs w:val="26"/>
+        </w:rPr>
+      </w:pPr>
+      <w:r>
+        <w:rPr>
+          <w:rFonts w:ascii="Times New Roman" w:hAnsi="Times New Roman" w:cs="Times New Roman"/>
+          <w:b/>
+          <w:bCs/>
+          <w:sz w:val="26"/>
+          <w:szCs w:val="26"/>
+        </w:rPr>
+        <w:t xml:space="preserve">2. Liên kết giữa sinh viên và giảng viên: </w:t>
+      </w:r>
+    </w:p>
+    <w:p>
+      <w:pPr>
+        <w:spacing w:before="288" w:after="288"/>
+        <w:rPr>
+          <w:rFonts w:ascii="Times New Roman" w:hAnsi="Times New Roman" w:cs="Times New Roman"/>
+          <w:sz w:val="26"/>
+          <w:szCs w:val="26"/>
+        </w:rPr>
+      </w:pPr>
+      <w:r>
+        <w:rPr>
+          <w:rFonts w:ascii="Times New Roman" w:hAnsi="Times New Roman" w:cs="Times New Roman"/>
+          <w:sz w:val="26"/>
+          <w:szCs w:val="26"/>
+        </w:rPr>
+        <w:t>- Giao diện tương tác: Tạo ra một giao diên mà cả sinh viên và giảng viên có thể tương tác, gửi thông báo và chia sẻ tài liệu một cách dễ dàng.</w:t>
+      </w:r>
+    </w:p>
+    <w:p>
+      <w:pPr>
+        <w:spacing w:before="288" w:after="288"/>
+        <w:rPr>
+          <w:rFonts w:ascii="Times New Roman" w:hAnsi="Times New Roman" w:cs="Times New Roman"/>
+          <w:sz w:val="26"/>
+          <w:szCs w:val="26"/>
+        </w:rPr>
+      </w:pPr>
+      <w:r>
+        <w:rPr>
+          <w:rFonts w:ascii="Times New Roman" w:hAnsi="Times New Roman" w:cs="Times New Roman"/>
+          <w:sz w:val="26"/>
+          <w:szCs w:val="26"/>
+        </w:rPr>
+        <w:t>- Quản lí điểm số: Đảm bảo hệ thông tự động ghi lại và cập nhật điểm số của sinh viên, giúp giảng viên và sinh viên theo dõi tiến trình học tập cũng như giảng dạy.</w:t>
+      </w:r>
+    </w:p>
+    <w:p>
+      <w:pPr>
+        <w:spacing w:before="288" w:after="288"/>
+        <w:rPr>
+          <w:rFonts w:ascii="Times New Roman" w:hAnsi="Times New Roman" w:cs="Times New Roman"/>
+          <w:b/>
+          <w:bCs/>
+          <w:sz w:val="26"/>
+          <w:szCs w:val="26"/>
+        </w:rPr>
+      </w:pPr>
+      <w:r>
+        <w:rPr>
+          <w:rFonts w:ascii="Times New Roman" w:hAnsi="Times New Roman" w:cs="Times New Roman"/>
+          <w:b/>
+          <w:bCs/>
+          <w:sz w:val="26"/>
+          <w:szCs w:val="26"/>
+        </w:rPr>
+        <w:t>3. Tính an toàn và bảo mật thông tin:</w:t>
+      </w:r>
+    </w:p>
+    <w:p>
+      <w:pPr>
+        <w:spacing w:before="288" w:after="288"/>
+        <w:rPr>
+          <w:rFonts w:ascii="Times New Roman" w:hAnsi="Times New Roman" w:cs="Times New Roman"/>
+          <w:sz w:val="26"/>
+          <w:szCs w:val="26"/>
+        </w:rPr>
+      </w:pPr>
+      <w:r>
+        <w:rPr>
+          <w:rFonts w:ascii="Times New Roman" w:hAnsi="Times New Roman" w:cs="Times New Roman"/>
+          <w:sz w:val="26"/>
+          <w:szCs w:val="26"/>
+        </w:rPr>
+        <w:t>- Bảo mật: Đảm bảo thông tin cá nhân và học tập của sinh viên được bảo vệ an toàn, chỉ có những người có quyền truy cập mới có thể tiếp cận.</w:t>
+      </w:r>
+    </w:p>
+    <w:p>
+      <w:pPr>
+        <w:spacing w:before="288" w:after="288"/>
+        <w:rPr>
+          <w:rFonts w:ascii="Times New Roman" w:hAnsi="Times New Roman" w:cs="Times New Roman"/>
+          <w:b/>
+          <w:bCs/>
+          <w:sz w:val="26"/>
+          <w:szCs w:val="26"/>
+        </w:rPr>
+      </w:pPr>
+      <w:r>
+        <w:rPr>
+          <w:rFonts w:ascii="Times New Roman" w:hAnsi="Times New Roman" w:cs="Times New Roman"/>
+          <w:b/>
+          <w:bCs/>
+          <w:sz w:val="26"/>
+          <w:szCs w:val="26"/>
+        </w:rPr>
+        <w:t>4. Thách thức với quy mô lớn:</w:t>
+      </w:r>
+    </w:p>
+    <w:p>
+      <w:pPr>
+        <w:spacing w:before="288" w:after="288"/>
+        <w:rPr>
+          <w:rFonts w:ascii="Times New Roman" w:hAnsi="Times New Roman" w:cs="Times New Roman"/>
+          <w:sz w:val="26"/>
+          <w:szCs w:val="26"/>
+        </w:rPr>
+      </w:pPr>
+      <w:r>
+        <w:rPr>
+          <w:rFonts w:ascii="Times New Roman" w:hAnsi="Times New Roman" w:cs="Times New Roman"/>
+          <w:sz w:val="26"/>
+          <w:szCs w:val="26"/>
+        </w:rPr>
+        <w:t>- Quản lí đồng thời nhiều người dùng: Đối mặt với thách thức quản lí thông tin khi có hàng nghìn sinh viên và hàng trăm giảng viên cần được theo dõi và quản lí.</w:t>
+      </w:r>
+    </w:p>
+    <w:p>
+      <w:pPr>
+        <w:spacing w:before="288" w:after="288"/>
+        <w:rPr>
+          <w:rFonts w:ascii="Times New Roman" w:hAnsi="Times New Roman" w:cs="Times New Roman"/>
+          <w:b/>
+          <w:bCs/>
+          <w:sz w:val="26"/>
+          <w:szCs w:val="26"/>
+        </w:rPr>
+      </w:pPr>
+      <w:r>
+        <w:rPr>
+          <w:rFonts w:ascii="Times New Roman" w:hAnsi="Times New Roman" w:cs="Times New Roman"/>
+          <w:b/>
+          <w:bCs/>
+          <w:sz w:val="26"/>
+          <w:szCs w:val="26"/>
+        </w:rPr>
+        <w:t>5. Tính thông minh và linh hoạt:</w:t>
+      </w:r>
+    </w:p>
+    <w:p>
+      <w:pPr>
+        <w:spacing w:before="288" w:after="288"/>
+        <w:rPr>
+          <w:rFonts w:ascii="Times New Roman" w:hAnsi="Times New Roman" w:cs="Times New Roman"/>
+          <w:sz w:val="26"/>
+          <w:szCs w:val="26"/>
+        </w:rPr>
+      </w:pPr>
+      <w:r>
+        <w:rPr>
+          <w:rFonts w:ascii="Times New Roman" w:hAnsi="Times New Roman" w:cs="Times New Roman"/>
+          <w:sz w:val="26"/>
+          <w:szCs w:val="26"/>
+        </w:rPr>
+        <w:t>- Hệ thống cảnh báo và thông báo: Tích hợp tính năng cảnh báo tự động về các sự kiện quan trọng như thời hạn đăng ký, thay đổi lịch học giúp mọi người dùng luôn được cập nhật thông tin mới nhất.</w:t>
+      </w:r>
+    </w:p>
+    <w:p>
+      <w:pPr>
+        <w:spacing w:before="288" w:after="288"/>
+        <w:rPr>
+          <w:rFonts w:ascii="Times New Roman" w:hAnsi="Times New Roman" w:cs="Times New Roman"/>
+          <w:b/>
+          <w:bCs/>
+          <w:sz w:val="26"/>
+          <w:szCs w:val="26"/>
+        </w:rPr>
+      </w:pPr>
+      <w:r>
+        <w:rPr>
+          <w:rFonts w:ascii="Times New Roman" w:hAnsi="Times New Roman" w:cs="Times New Roman"/>
+          <w:b/>
+          <w:bCs/>
+          <w:sz w:val="26"/>
+          <w:szCs w:val="26"/>
+        </w:rPr>
+        <w:t>6. Đa dạng và nhiều khía cạnh:</w:t>
+      </w:r>
+    </w:p>
+    <w:p>
+      <w:pPr>
+        <w:spacing w:before="288" w:after="288"/>
+        <w:rPr>
+          <w:rFonts w:ascii="Times New Roman" w:hAnsi="Times New Roman" w:cs="Times New Roman"/>
+          <w:sz w:val="26"/>
+          <w:szCs w:val="26"/>
+        </w:rPr>
+      </w:pPr>
+      <w:r>
+        <w:rPr>
+          <w:rFonts w:ascii="Times New Roman" w:hAnsi="Times New Roman" w:cs="Times New Roman"/>
+          <w:sz w:val="26"/>
+          <w:szCs w:val="26"/>
+        </w:rPr>
+        <w:t>- Hộ trợ nhiều chức năng: Đảm bảo rằng hệ thống không chỉ giúp quản lí thông tin học thuật mà còn hỗ trợ các hoạt động ngoại khóa, tạo ra một trải nghiệm học tập toàn diện.</w:t>
+      </w:r>
+    </w:p>
+    <w:p>
+      <w:pPr>
+        <w:spacing w:before="288" w:after="288"/>
+        <w:rPr>
+          <w:rFonts w:ascii="Times New Roman" w:hAnsi="Times New Roman" w:cs="Times New Roman"/>
+          <w:b/>
+          <w:bCs/>
+          <w:sz w:val="26"/>
+          <w:szCs w:val="26"/>
+        </w:rPr>
+      </w:pPr>
+      <w:r>
+        <w:rPr>
+          <w:rFonts w:ascii="Times New Roman" w:hAnsi="Times New Roman" w:cs="Times New Roman"/>
+          <w:b/>
+          <w:bCs/>
+          <w:sz w:val="26"/>
+          <w:szCs w:val="26"/>
+        </w:rPr>
+        <w:lastRenderedPageBreak/>
+        <w:t>III. Các chức năng chính:</w:t>
+      </w:r>
+    </w:p>
+    <w:p>
+      <w:pPr>
+        <w:spacing w:before="288" w:after="288"/>
+        <w:rPr>
+          <w:rFonts w:ascii="Times New Roman" w:hAnsi="Times New Roman" w:cs="Times New Roman"/>
+          <w:b/>
+          <w:bCs/>
+          <w:sz w:val="26"/>
+          <w:szCs w:val="26"/>
+        </w:rPr>
+      </w:pPr>
+      <w:r>
+        <w:rPr>
+          <w:rFonts w:ascii="Times New Roman" w:hAnsi="Times New Roman" w:cs="Times New Roman"/>
+          <w:b/>
+          <w:bCs/>
+          <w:sz w:val="26"/>
+          <w:szCs w:val="26"/>
+        </w:rPr>
+        <w:t>1. Quản lí sinh viên:</w:t>
+      </w:r>
+    </w:p>
+    <w:p>
+      <w:pPr>
+        <w:spacing w:before="288" w:after="288"/>
+        <w:rPr>
+          <w:rFonts w:ascii="Times New Roman" w:hAnsi="Times New Roman" w:cs="Times New Roman"/>
+          <w:sz w:val="26"/>
+          <w:szCs w:val="26"/>
+        </w:rPr>
+      </w:pPr>
+      <w:r>
+        <w:rPr>
+          <w:rFonts w:ascii="Times New Roman" w:hAnsi="Times New Roman" w:cs="Times New Roman"/>
+          <w:sz w:val="26"/>
+          <w:szCs w:val="26"/>
+        </w:rPr>
+        <w:t>a. Đăng kí và đăng nhập:</w:t>
+      </w:r>
+    </w:p>
+    <w:p>
+      <w:pPr>
+        <w:spacing w:before="288" w:after="288"/>
+        <w:rPr>
+          <w:rFonts w:ascii="Times New Roman" w:hAnsi="Times New Roman" w:cs="Times New Roman"/>
+          <w:sz w:val="26"/>
+          <w:szCs w:val="26"/>
+        </w:rPr>
+      </w:pPr>
+      <w:r>
+        <w:rPr>
+          <w:rFonts w:ascii="Times New Roman" w:hAnsi="Times New Roman" w:cs="Times New Roman"/>
+          <w:sz w:val="26"/>
+          <w:szCs w:val="26"/>
+        </w:rPr>
+        <w:t>- Xác thực tài khoản sinh viên thông qua email hoặc số điện thoại.</w:t>
+      </w:r>
+    </w:p>
+    <w:p>
+      <w:pPr>
+        <w:spacing w:before="288" w:after="288"/>
+        <w:rPr>
+          <w:rFonts w:ascii="Times New Roman" w:hAnsi="Times New Roman" w:cs="Times New Roman"/>
+          <w:sz w:val="26"/>
+          <w:szCs w:val="26"/>
+        </w:rPr>
+      </w:pPr>
+      <w:r>
+        <w:rPr>
+          <w:rFonts w:ascii="Times New Roman" w:hAnsi="Times New Roman" w:cs="Times New Roman"/>
+          <w:sz w:val="26"/>
+          <w:szCs w:val="26"/>
+        </w:rPr>
+        <w:t>- Cung cấp giao diện đăng nhập an toàn và thuận tiện.</w:t>
+      </w:r>
+    </w:p>
+    <w:p>
+      <w:pPr>
+        <w:spacing w:before="288" w:after="288"/>
+        <w:rPr>
+          <w:rFonts w:ascii="Times New Roman" w:hAnsi="Times New Roman" w:cs="Times New Roman"/>
+          <w:sz w:val="26"/>
+          <w:szCs w:val="26"/>
+        </w:rPr>
+      </w:pPr>
+      <w:r>
+        <w:rPr>
+          <w:rFonts w:ascii="Times New Roman" w:hAnsi="Times New Roman" w:cs="Times New Roman"/>
+          <w:sz w:val="26"/>
+          <w:szCs w:val="26"/>
+        </w:rPr>
+        <w:t>b. Thông tin cá nhân:</w:t>
+      </w:r>
+    </w:p>
+    <w:p>
+      <w:pPr>
+        <w:spacing w:before="288" w:after="288"/>
+        <w:rPr>
+          <w:rFonts w:ascii="Times New Roman" w:hAnsi="Times New Roman" w:cs="Times New Roman"/>
+          <w:sz w:val="26"/>
+          <w:szCs w:val="26"/>
+        </w:rPr>
+      </w:pPr>
+      <w:r>
+        <w:rPr>
+          <w:rFonts w:ascii="Times New Roman" w:hAnsi="Times New Roman" w:cs="Times New Roman"/>
+          <w:sz w:val="26"/>
+          <w:szCs w:val="26"/>
+        </w:rPr>
+        <w:t>- Cho phép sinh viên cập nhật và quản lí thông tin cá nhân.</w:t>
+      </w:r>
+    </w:p>
+    <w:p>
+      <w:pPr>
+        <w:spacing w:before="288" w:after="288"/>
+        <w:rPr>
+          <w:rFonts w:ascii="Times New Roman" w:hAnsi="Times New Roman" w:cs="Times New Roman"/>
+          <w:sz w:val="26"/>
+          <w:szCs w:val="26"/>
+        </w:rPr>
+      </w:pPr>
+      <w:r>
+        <w:rPr>
+          <w:rFonts w:ascii="Times New Roman" w:hAnsi="Times New Roman" w:cs="Times New Roman"/>
+          <w:sz w:val="26"/>
+          <w:szCs w:val="26"/>
+        </w:rPr>
+        <w:t>- Hiển thị thông tin về khóa học, lịch học và điểm số.</w:t>
+      </w:r>
+    </w:p>
+    <w:p>
+      <w:pPr>
+        <w:spacing w:before="288" w:after="288"/>
+        <w:rPr>
+          <w:rFonts w:ascii="Times New Roman" w:hAnsi="Times New Roman" w:cs="Times New Roman"/>
+          <w:sz w:val="26"/>
+          <w:szCs w:val="26"/>
+        </w:rPr>
+      </w:pPr>
+      <w:r>
+        <w:rPr>
+          <w:rFonts w:ascii="Times New Roman" w:hAnsi="Times New Roman" w:cs="Times New Roman"/>
+          <w:sz w:val="26"/>
+          <w:szCs w:val="26"/>
+        </w:rPr>
+        <w:t>c. Tra cứu khóa học:</w:t>
+      </w:r>
+    </w:p>
+    <w:p>
+      <w:pPr>
+        <w:spacing w:before="288" w:after="288"/>
+        <w:rPr>
+          <w:rFonts w:ascii="Times New Roman" w:hAnsi="Times New Roman" w:cs="Times New Roman"/>
+          <w:sz w:val="26"/>
+          <w:szCs w:val="26"/>
+        </w:rPr>
+      </w:pPr>
+      <w:r>
+        <w:rPr>
+          <w:rFonts w:ascii="Times New Roman" w:hAnsi="Times New Roman" w:cs="Times New Roman"/>
+          <w:sz w:val="26"/>
+          <w:szCs w:val="26"/>
+        </w:rPr>
+        <w:t>- Tìm kiếm và xem thông tin chi tiết về các khóa học có sẵn.</w:t>
+      </w:r>
+    </w:p>
+    <w:p>
+      <w:pPr>
+        <w:spacing w:before="288" w:after="288"/>
+        <w:rPr>
+          <w:rFonts w:ascii="Times New Roman" w:hAnsi="Times New Roman" w:cs="Times New Roman"/>
+          <w:sz w:val="26"/>
+          <w:szCs w:val="26"/>
+        </w:rPr>
+      </w:pPr>
+      <w:r>
+        <w:rPr>
+          <w:rFonts w:ascii="Times New Roman" w:hAnsi="Times New Roman" w:cs="Times New Roman"/>
+          <w:sz w:val="26"/>
+          <w:szCs w:val="26"/>
+        </w:rPr>
+        <w:t>- Hiển thị các mô-đun, yêu cầu và giảng viên liên quan.</w:t>
+      </w:r>
+    </w:p>
+    <w:p>
+      <w:pPr>
+        <w:spacing w:before="288" w:after="288"/>
+        <w:rPr>
+          <w:rFonts w:ascii="Times New Roman" w:hAnsi="Times New Roman" w:cs="Times New Roman"/>
+          <w:sz w:val="26"/>
+          <w:szCs w:val="26"/>
+        </w:rPr>
+      </w:pPr>
+      <w:r>
+        <w:rPr>
+          <w:rFonts w:ascii="Times New Roman" w:hAnsi="Times New Roman" w:cs="Times New Roman"/>
+          <w:sz w:val="26"/>
+          <w:szCs w:val="26"/>
+        </w:rPr>
+        <w:t>d. Đăng ký khóa học:</w:t>
+      </w:r>
+    </w:p>
+    <w:p>
+      <w:pPr>
+        <w:spacing w:before="288" w:after="288"/>
+        <w:rPr>
+          <w:rFonts w:ascii="Times New Roman" w:hAnsi="Times New Roman" w:cs="Times New Roman"/>
+          <w:sz w:val="26"/>
+          <w:szCs w:val="26"/>
+        </w:rPr>
+      </w:pPr>
+      <w:r>
+        <w:rPr>
+          <w:rFonts w:ascii="Times New Roman" w:hAnsi="Times New Roman" w:cs="Times New Roman"/>
+          <w:sz w:val="26"/>
+          <w:szCs w:val="26"/>
+        </w:rPr>
+        <w:t>- Cho phép sinh viên đăng ký và hủy đăng ký các khóa học.</w:t>
+      </w:r>
+    </w:p>
+    <w:p>
+      <w:pPr>
+        <w:spacing w:before="288" w:after="288"/>
+        <w:rPr>
+          <w:rFonts w:ascii="Times New Roman" w:hAnsi="Times New Roman" w:cs="Times New Roman"/>
+          <w:sz w:val="26"/>
+          <w:szCs w:val="26"/>
+        </w:rPr>
+      </w:pPr>
+      <w:r>
+        <w:rPr>
+          <w:rFonts w:ascii="Times New Roman" w:hAnsi="Times New Roman" w:cs="Times New Roman"/>
+          <w:sz w:val="26"/>
+          <w:szCs w:val="26"/>
+        </w:rPr>
+        <w:t>- Thông báo đến sinh viên về các sự kiện quan trọng như thời hạn đăng ký học.</w:t>
+      </w:r>
+    </w:p>
+    <w:p>
+      <w:pPr>
+        <w:spacing w:before="288" w:after="288"/>
+        <w:rPr>
+          <w:rFonts w:ascii="Times New Roman" w:hAnsi="Times New Roman" w:cs="Times New Roman"/>
+          <w:b/>
+          <w:bCs/>
+          <w:sz w:val="26"/>
+          <w:szCs w:val="26"/>
+        </w:rPr>
+      </w:pPr>
+      <w:r>
+        <w:rPr>
+          <w:rFonts w:ascii="Times New Roman" w:hAnsi="Times New Roman" w:cs="Times New Roman"/>
+          <w:b/>
+          <w:bCs/>
+          <w:sz w:val="26"/>
+          <w:szCs w:val="26"/>
+        </w:rPr>
+        <w:t>2. Quản lí giảng viên:</w:t>
+      </w:r>
+    </w:p>
+    <w:p>
+      <w:pPr>
+        <w:spacing w:before="288" w:after="288"/>
+        <w:rPr>
+          <w:rFonts w:ascii="Times New Roman" w:hAnsi="Times New Roman" w:cs="Times New Roman"/>
+          <w:sz w:val="26"/>
+          <w:szCs w:val="26"/>
+        </w:rPr>
+      </w:pPr>
+      <w:r>
+        <w:rPr>
+          <w:rFonts w:ascii="Times New Roman" w:hAnsi="Times New Roman" w:cs="Times New Roman"/>
+          <w:sz w:val="26"/>
+          <w:szCs w:val="26"/>
+        </w:rPr>
+        <w:t>a. Đăng ký và đăng nhập:</w:t>
+      </w:r>
+    </w:p>
+    <w:p>
+      <w:pPr>
+        <w:spacing w:before="288" w:after="288"/>
+        <w:rPr>
+          <w:rFonts w:ascii="Times New Roman" w:hAnsi="Times New Roman" w:cs="Times New Roman"/>
+          <w:sz w:val="26"/>
+          <w:szCs w:val="26"/>
+        </w:rPr>
+      </w:pPr>
+      <w:r>
+        <w:rPr>
+          <w:rFonts w:ascii="Times New Roman" w:hAnsi="Times New Roman" w:cs="Times New Roman"/>
+          <w:sz w:val="26"/>
+          <w:szCs w:val="26"/>
+        </w:rPr>
+        <w:t>- Tạo tài khoản giảng viên và xác nhận qua quy trình đăng nhập.</w:t>
+      </w:r>
+    </w:p>
+    <w:p>
+      <w:pPr>
+        <w:spacing w:before="288" w:after="288"/>
+        <w:rPr>
+          <w:rFonts w:ascii="Times New Roman" w:hAnsi="Times New Roman" w:cs="Times New Roman"/>
+          <w:sz w:val="26"/>
+          <w:szCs w:val="26"/>
+        </w:rPr>
+      </w:pPr>
+      <w:r>
+        <w:rPr>
+          <w:rFonts w:ascii="Times New Roman" w:hAnsi="Times New Roman" w:cs="Times New Roman"/>
+          <w:sz w:val="26"/>
+          <w:szCs w:val="26"/>
+        </w:rPr>
+        <w:t>b. Quản lí lớp học:</w:t>
+      </w:r>
+    </w:p>
+    <w:p>
+      <w:pPr>
+        <w:spacing w:before="288" w:after="288"/>
+        <w:rPr>
+          <w:rFonts w:ascii="Times New Roman" w:hAnsi="Times New Roman" w:cs="Times New Roman"/>
+          <w:sz w:val="26"/>
+          <w:szCs w:val="26"/>
+        </w:rPr>
+      </w:pPr>
+      <w:r>
+        <w:rPr>
+          <w:rFonts w:ascii="Times New Roman" w:hAnsi="Times New Roman" w:cs="Times New Roman"/>
+          <w:sz w:val="26"/>
+          <w:szCs w:val="26"/>
+        </w:rPr>
+        <w:t>- Xem và quản lí danh sách sinh viên trong lớp học.</w:t>
+      </w:r>
+    </w:p>
+    <w:p>
+      <w:pPr>
+        <w:spacing w:before="288" w:after="288"/>
+        <w:rPr>
+          <w:rFonts w:ascii="Times New Roman" w:hAnsi="Times New Roman" w:cs="Times New Roman"/>
+          <w:sz w:val="26"/>
+          <w:szCs w:val="26"/>
+        </w:rPr>
+      </w:pPr>
+      <w:r>
+        <w:rPr>
+          <w:rFonts w:ascii="Times New Roman" w:hAnsi="Times New Roman" w:cs="Times New Roman"/>
+          <w:sz w:val="26"/>
+          <w:szCs w:val="26"/>
+        </w:rPr>
+        <w:t>- Gửi thông báo về tài liệu giảng dạy.</w:t>
+      </w:r>
+    </w:p>
+    <w:p>
+      <w:pPr>
+        <w:spacing w:before="288" w:after="288"/>
+        <w:rPr>
+          <w:rFonts w:ascii="Times New Roman" w:hAnsi="Times New Roman" w:cs="Times New Roman"/>
+          <w:sz w:val="26"/>
+          <w:szCs w:val="26"/>
+        </w:rPr>
+      </w:pPr>
+      <w:r>
+        <w:rPr>
+          <w:rFonts w:ascii="Times New Roman" w:hAnsi="Times New Roman" w:cs="Times New Roman"/>
+          <w:sz w:val="26"/>
+          <w:szCs w:val="26"/>
+        </w:rPr>
+        <w:t>c. Quản lí điểm số.</w:t>
+      </w:r>
+    </w:p>
+    <w:p>
+      <w:pPr>
+        <w:spacing w:before="288" w:after="288"/>
+        <w:rPr>
+          <w:rFonts w:ascii="Times New Roman" w:hAnsi="Times New Roman" w:cs="Times New Roman"/>
+          <w:sz w:val="26"/>
+          <w:szCs w:val="26"/>
+        </w:rPr>
+      </w:pPr>
+      <w:r>
+        <w:rPr>
+          <w:rFonts w:ascii="Times New Roman" w:hAnsi="Times New Roman" w:cs="Times New Roman"/>
+          <w:sz w:val="26"/>
+          <w:szCs w:val="26"/>
+        </w:rPr>
+        <w:t>- Ghi và cập nhật điểm số của sinh viên.</w:t>
+      </w:r>
+    </w:p>
+    <w:p>
+      <w:pPr>
+        <w:spacing w:before="288" w:after="288"/>
+        <w:rPr>
+          <w:rFonts w:ascii="Times New Roman" w:hAnsi="Times New Roman" w:cs="Times New Roman"/>
+          <w:sz w:val="26"/>
+          <w:szCs w:val="26"/>
+        </w:rPr>
+      </w:pPr>
+      <w:r>
+        <w:rPr>
+          <w:rFonts w:ascii="Times New Roman" w:hAnsi="Times New Roman" w:cs="Times New Roman"/>
+          <w:sz w:val="26"/>
+          <w:szCs w:val="26"/>
+        </w:rPr>
+        <w:lastRenderedPageBreak/>
+        <w:t>- Hiển thị bảng điểm và thống kê đối với từng lớp học phần, khóa học.</w:t>
+      </w:r>
+    </w:p>
+    <w:p>
+      <w:pPr>
+        <w:spacing w:before="288" w:after="288"/>
+        <w:rPr>
+          <w:rFonts w:ascii="Times New Roman" w:hAnsi="Times New Roman" w:cs="Times New Roman"/>
+          <w:sz w:val="26"/>
+          <w:szCs w:val="26"/>
+        </w:rPr>
+      </w:pPr>
+      <w:r>
+        <w:rPr>
+          <w:rFonts w:ascii="Times New Roman" w:hAnsi="Times New Roman" w:cs="Times New Roman"/>
+          <w:sz w:val="26"/>
+          <w:szCs w:val="26"/>
+        </w:rPr>
+        <w:t>d. Lịch giảng dạy:</w:t>
+      </w:r>
+    </w:p>
+    <w:p>
+      <w:pPr>
+        <w:spacing w:before="288" w:after="288"/>
+        <w:rPr>
+          <w:rFonts w:ascii="Times New Roman" w:hAnsi="Times New Roman" w:cs="Times New Roman"/>
+          <w:sz w:val="26"/>
+          <w:szCs w:val="26"/>
+        </w:rPr>
+      </w:pPr>
+      <w:r>
+        <w:rPr>
+          <w:rFonts w:ascii="Times New Roman" w:hAnsi="Times New Roman" w:cs="Times New Roman"/>
+          <w:sz w:val="26"/>
+          <w:szCs w:val="26"/>
+        </w:rPr>
+        <w:t>- Xem và quản lí lịch giảng dạy cá nhân.</w:t>
+      </w:r>
+    </w:p>
+    <w:p>
+      <w:pPr>
+        <w:spacing w:before="288" w:after="288"/>
+        <w:rPr>
+          <w:rFonts w:ascii="Times New Roman" w:hAnsi="Times New Roman" w:cs="Times New Roman"/>
+          <w:sz w:val="26"/>
+          <w:szCs w:val="26"/>
+        </w:rPr>
+      </w:pPr>
+      <w:r>
+        <w:rPr>
+          <w:rFonts w:ascii="Times New Roman" w:hAnsi="Times New Roman" w:cs="Times New Roman"/>
+          <w:sz w:val="26"/>
+          <w:szCs w:val="26"/>
+        </w:rPr>
+        <w:t>- Thông báo về các sự kiện và thay đổi lịch.</w:t>
+      </w:r>
+    </w:p>
+    <w:p>
+      <w:pPr>
+        <w:spacing w:before="288" w:after="288"/>
+        <w:rPr>
+          <w:rFonts w:ascii="Times New Roman" w:hAnsi="Times New Roman" w:cs="Times New Roman"/>
+          <w:b/>
+          <w:bCs/>
+          <w:sz w:val="26"/>
+          <w:szCs w:val="26"/>
+        </w:rPr>
+      </w:pPr>
+      <w:r>
+        <w:rPr>
+          <w:rFonts w:ascii="Times New Roman" w:hAnsi="Times New Roman" w:cs="Times New Roman"/>
+          <w:b/>
+          <w:bCs/>
+          <w:sz w:val="26"/>
+          <w:szCs w:val="26"/>
+        </w:rPr>
+        <w:t>3. Quản trị viên hệ thống.</w:t>
+      </w:r>
+    </w:p>
+    <w:p>
+      <w:pPr>
+        <w:spacing w:before="288" w:after="288"/>
+        <w:rPr>
+          <w:rFonts w:ascii="Times New Roman" w:hAnsi="Times New Roman" w:cs="Times New Roman"/>
+          <w:sz w:val="26"/>
+          <w:szCs w:val="26"/>
+        </w:rPr>
+      </w:pPr>
+      <w:r>
+        <w:rPr>
+          <w:rFonts w:ascii="Times New Roman" w:hAnsi="Times New Roman" w:cs="Times New Roman"/>
+          <w:sz w:val="26"/>
+          <w:szCs w:val="26"/>
+        </w:rPr>
+        <w:t>- Quản lí sinh viên, giảng viên.</w:t>
+      </w:r>
+    </w:p>
+    <w:p>
+      <w:pPr>
+        <w:spacing w:before="288" w:after="288"/>
+        <w:rPr>
+          <w:rFonts w:ascii="Times New Roman" w:hAnsi="Times New Roman" w:cs="Times New Roman"/>
+          <w:sz w:val="26"/>
+          <w:szCs w:val="26"/>
+        </w:rPr>
+      </w:pPr>
+      <w:r>
+        <w:rPr>
+          <w:rFonts w:ascii="Times New Roman" w:hAnsi="Times New Roman" w:cs="Times New Roman"/>
+          <w:sz w:val="26"/>
+          <w:szCs w:val="26"/>
+        </w:rPr>
+        <w:t>- Thực hiện phân công lớp học cho sinh viên, lịch giảng dạy cho giảng viên.</w:t>
+      </w:r>
+    </w:p>
+    <w:p>
+      <w:pPr>
+        <w:spacing w:before="288" w:after="288"/>
+        <w:rPr>
+          <w:rFonts w:ascii="Times New Roman" w:hAnsi="Times New Roman" w:cs="Times New Roman"/>
+          <w:b/>
+          <w:bCs/>
+          <w:sz w:val="26"/>
+          <w:szCs w:val="26"/>
+        </w:rPr>
+      </w:pPr>
+      <w:r>
+        <w:rPr>
+          <w:rFonts w:ascii="Times New Roman" w:hAnsi="Times New Roman" w:cs="Times New Roman"/>
+          <w:b/>
+          <w:bCs/>
+          <w:sz w:val="26"/>
+          <w:szCs w:val="26"/>
+        </w:rPr>
+        <w:t>4. Giao diện người dùng:</w:t>
+      </w:r>
+    </w:p>
+    <w:p>
+      <w:pPr>
+        <w:spacing w:before="288" w:after="288"/>
+        <w:rPr>
+          <w:rFonts w:ascii="Times New Roman" w:hAnsi="Times New Roman" w:cs="Times New Roman"/>
+          <w:sz w:val="26"/>
+          <w:szCs w:val="26"/>
+        </w:rPr>
+      </w:pPr>
+      <w:r>
+        <w:rPr>
+          <w:rFonts w:ascii="Times New Roman" w:hAnsi="Times New Roman" w:cs="Times New Roman"/>
+          <w:sz w:val="26"/>
+          <w:szCs w:val="26"/>
+        </w:rPr>
+        <w:t>- Đảm bảo giao diện hiển thị đẹp trên nhiều thiết bị khác nhau.</w:t>
+      </w:r>
+    </w:p>
+    <w:p>
+      <w:pPr>
+        <w:spacing w:before="288" w:after="288"/>
+        <w:rPr>
+          <w:rFonts w:ascii="Times New Roman" w:hAnsi="Times New Roman" w:cs="Times New Roman"/>
+          <w:sz w:val="26"/>
+          <w:szCs w:val="26"/>
+        </w:rPr>
+      </w:pPr>
+      <w:r>
+        <w:rPr>
+          <w:rFonts w:ascii="Times New Roman" w:hAnsi="Times New Roman" w:cs="Times New Roman"/>
+          <w:sz w:val="26"/>
+          <w:szCs w:val="26"/>
+        </w:rPr>
+        <w:t>- Tối ưu hóa trải nghiệm người dùng.</w:t>
+      </w:r>
+    </w:p>
+    <w:p>
+      <w:pPr>
+        <w:spacing w:before="288" w:after="288"/>
+        <w:rPr>
+          <w:rFonts w:ascii="Times New Roman" w:hAnsi="Times New Roman" w:cs="Times New Roman"/>
+          <w:b/>
+          <w:bCs/>
+          <w:sz w:val="26"/>
+          <w:szCs w:val="26"/>
+        </w:rPr>
+      </w:pPr>
+      <w:r>
+        <w:rPr>
+          <w:rFonts w:ascii="Times New Roman" w:hAnsi="Times New Roman" w:cs="Times New Roman"/>
+          <w:b/>
+          <w:bCs/>
+          <w:sz w:val="26"/>
+          <w:szCs w:val="26"/>
+        </w:rPr>
+        <w:t>5. Bảo mật và quyền truy cập:</w:t>
+      </w:r>
+    </w:p>
+    <w:p>
+      <w:pPr>
+        <w:spacing w:before="288" w:after="288"/>
+        <w:rPr>
+          <w:rFonts w:ascii="Times New Roman" w:hAnsi="Times New Roman" w:cs="Times New Roman"/>
+          <w:sz w:val="26"/>
+          <w:szCs w:val="26"/>
+        </w:rPr>
+      </w:pPr>
+      <w:r>
+        <w:rPr>
+          <w:rFonts w:ascii="Times New Roman" w:hAnsi="Times New Roman" w:cs="Times New Roman"/>
+          <w:sz w:val="26"/>
+          <w:szCs w:val="26"/>
+        </w:rPr>
+        <w:t>- Xác định và quản lí quyền truy cập của sinh viên và giảng viên.</w:t>
+      </w:r>
+    </w:p>
+    <w:p>
+      <w:pPr>
+        <w:spacing w:before="288" w:after="288"/>
+        <w:rPr>
+          <w:rFonts w:ascii="Times New Roman" w:hAnsi="Times New Roman" w:cs="Times New Roman"/>
+          <w:sz w:val="26"/>
+          <w:szCs w:val="26"/>
+        </w:rPr>
+      </w:pPr>
+      <w:r>
+        <w:rPr>
+          <w:rFonts w:ascii="Times New Roman" w:hAnsi="Times New Roman" w:cs="Times New Roman"/>
+          <w:sz w:val="26"/>
+          <w:szCs w:val="26"/>
+        </w:rPr>
+        <w:t>- Bảo vệ thông tin cá nhân và dữ liệu học tập.</w:t>
+      </w:r>
+    </w:p>
+    <w:p>
+      <w:pPr>
+        <w:spacing w:before="288" w:after="288"/>
+        <w:rPr>
+          <w:rFonts w:ascii="Times New Roman" w:hAnsi="Times New Roman" w:cs="Times New Roman"/>
+          <w:b/>
+          <w:bCs/>
+          <w:sz w:val="26"/>
+          <w:szCs w:val="26"/>
+        </w:rPr>
+      </w:pPr>
+      <w:r>
+        <w:rPr>
+          <w:rFonts w:ascii="Times New Roman" w:hAnsi="Times New Roman" w:cs="Times New Roman"/>
+          <w:b/>
+          <w:bCs/>
+          <w:sz w:val="26"/>
+          <w:szCs w:val="26"/>
+        </w:rPr>
+        <w:t>6. Thống kê và báo cáo:</w:t>
+      </w:r>
+    </w:p>
+    <w:p>
+      <w:pPr>
+        <w:spacing w:before="288" w:after="288"/>
+        <w:rPr>
+          <w:rFonts w:ascii="Times New Roman" w:hAnsi="Times New Roman" w:cs="Times New Roman"/>
+          <w:sz w:val="26"/>
+          <w:szCs w:val="26"/>
+        </w:rPr>
+      </w:pPr>
+      <w:r>
+        <w:rPr>
+          <w:rFonts w:ascii="Times New Roman" w:hAnsi="Times New Roman" w:cs="Times New Roman"/>
+          <w:sz w:val="26"/>
+          <w:szCs w:val="26"/>
+        </w:rPr>
+        <w:t>- Tổng hợp và xuất báo cáo về điểm số sinh viên.</w:t>
+      </w:r>
+    </w:p>
+    <w:p>
+      <w:pPr>
+        <w:spacing w:before="288" w:after="288"/>
+        <w:rPr>
+          <w:rFonts w:ascii="Times New Roman" w:hAnsi="Times New Roman" w:cs="Times New Roman"/>
+          <w:sz w:val="26"/>
+          <w:szCs w:val="26"/>
+        </w:rPr>
+      </w:pPr>
+      <w:r>
+        <w:rPr>
+          <w:rFonts w:ascii="Times New Roman" w:hAnsi="Times New Roman" w:cs="Times New Roman"/>
+          <w:sz w:val="26"/>
+          <w:szCs w:val="26"/>
+        </w:rPr>
+        <w:t>- Thống kê tỉ lệ thành công và thất bại.</w:t>
+      </w:r>
+    </w:p>
+    <w:p>
+      <w:pPr>
+        <w:spacing w:before="288" w:after="288"/>
+        <w:rPr>
+          <w:rFonts w:ascii="Times New Roman" w:hAnsi="Times New Roman" w:cs="Times New Roman"/>
+          <w:sz w:val="26"/>
+          <w:szCs w:val="26"/>
+        </w:rPr>
+      </w:pPr>
+    </w:p>
+    <w:p>
+      <w:pPr>
+        <w:spacing w:before="288" w:after="288"/>
+        <w:rPr>
+          <w:rFonts w:ascii="Times New Roman" w:hAnsi="Times New Roman" w:cs="Times New Roman"/>
+          <w:sz w:val="26"/>
+          <w:szCs w:val="26"/>
+        </w:rPr>
+      </w:pPr>
+    </w:p>
+    <w:p>
+      <w:pPr>
+        <w:spacing w:before="288" w:after="288"/>
+        <w:rPr>
+          <w:rFonts w:ascii="Times New Roman" w:hAnsi="Times New Roman" w:cs="Times New Roman"/>
+          <w:sz w:val="26"/>
+          <w:szCs w:val="26"/>
+        </w:rPr>
+      </w:pPr>
+    </w:p>
+    <w:p>
+      <w:pPr>
+        <w:spacing w:before="288" w:after="288"/>
+        <w:rPr>
+          <w:rFonts w:ascii="Times New Roman" w:hAnsi="Times New Roman" w:cs="Times New Roman"/>
+          <w:sz w:val="26"/>
+          <w:szCs w:val="26"/>
+        </w:rPr>
+      </w:pPr>
+    </w:p>
+    <w:p>
+      <w:pPr>
+        <w:spacing w:before="288" w:after="288"/>
+        <w:rPr>
+          <w:rFonts w:ascii="Times New Roman" w:hAnsi="Times New Roman" w:cs="Times New Roman"/>
+          <w:sz w:val="26"/>
+          <w:szCs w:val="26"/>
+        </w:rPr>
+      </w:pPr>
+    </w:p>
+    <w:p>
+      <w:pPr>
+        <w:spacing w:before="288" w:after="288"/>
+        <w:rPr>
+          <w:rFonts w:ascii="Times New Roman" w:hAnsi="Times New Roman" w:cs="Times New Roman"/>
+          <w:sz w:val="26"/>
+          <w:szCs w:val="26"/>
+        </w:rPr>
+      </w:pPr>
+    </w:p>
+    <w:p>
+      <w:pPr>
+        <w:spacing w:before="288" w:after="288"/>
+        <w:rPr>
+          <w:rFonts w:ascii="Times New Roman" w:hAnsi="Times New Roman" w:cs="Times New Roman"/>
+          <w:b/>
+          <w:bCs/>
+          <w:sz w:val="26"/>
+          <w:szCs w:val="26"/>
+        </w:rPr>
+      </w:pPr>
+      <w:r>
+        <w:rPr>
+          <w:rFonts w:ascii="Times New Roman" w:hAnsi="Times New Roman" w:cs="Times New Roman"/>
+          <w:b/>
+          <w:bCs/>
+          <w:sz w:val="26"/>
+          <w:szCs w:val="26"/>
+        </w:rPr>
+        <w:lastRenderedPageBreak/>
+        <w:t>IV. Công nghệ sử dụng:</w:t>
+      </w:r>
+    </w:p>
+    <w:p>
+      <w:pPr>
+        <w:spacing w:before="288" w:after="288"/>
+        <w:rPr>
+          <w:rFonts w:ascii="Times New Roman" w:hAnsi="Times New Roman" w:cs="Times New Roman"/>
+          <w:b/>
+          <w:bCs/>
+          <w:sz w:val="26"/>
+          <w:szCs w:val="26"/>
+        </w:rPr>
+      </w:pPr>
+      <w:r>
+        <w:rPr>
+          <w:rFonts w:ascii="Times New Roman" w:hAnsi="Times New Roman" w:cs="Times New Roman"/>
+          <w:b/>
+          <w:bCs/>
+          <w:sz w:val="26"/>
+          <w:szCs w:val="26"/>
+        </w:rPr>
+        <w:t>1. FrontEnd:</w:t>
+      </w:r>
+    </w:p>
+    <w:p>
+      <w:pPr>
+        <w:spacing w:before="288" w:after="288"/>
+        <w:rPr>
+          <w:rFonts w:ascii="Times New Roman" w:hAnsi="Times New Roman" w:cs="Times New Roman"/>
+          <w:sz w:val="26"/>
+          <w:szCs w:val="26"/>
+        </w:rPr>
+      </w:pPr>
+      <w:r>
+        <w:rPr>
+          <w:rFonts w:ascii="Times New Roman" w:hAnsi="Times New Roman" w:cs="Times New Roman"/>
+          <w:sz w:val="26"/>
+          <w:szCs w:val="26"/>
+        </w:rPr>
+        <w:t>- HTML</w:t>
+      </w:r>
+      <w:r>
+        <w:rPr>
+          <w:rFonts w:ascii="Times New Roman" w:hAnsi="Times New Roman" w:cs="Times New Roman"/>
+          <w:sz w:val="26"/>
+          <w:szCs w:val="26"/>
+        </w:rPr>
+        <w:t>:</w:t>
+      </w:r>
+      <w:r>
+        <w:rPr>
+          <w:rFonts w:ascii="Times New Roman" w:hAnsi="Times New Roman" w:cs="Times New Roman"/>
+          <w:sz w:val="26"/>
+          <w:szCs w:val="26"/>
+        </w:rPr>
+        <w:t xml:space="preserve"> </w:t>
+      </w:r>
+      <w:r>
+        <w:rPr>
+          <w:rFonts w:ascii="Times New Roman" w:hAnsi="Times New Roman" w:cs="Times New Roman"/>
+          <w:sz w:val="26"/>
+          <w:szCs w:val="26"/>
+        </w:rPr>
+        <w:t>Vẽ giao diện cho trang web</w:t>
+      </w:r>
+      <w:r>
+        <w:rPr>
+          <w:rFonts w:ascii="Times New Roman" w:hAnsi="Times New Roman" w:cs="Times New Roman"/>
+          <w:sz w:val="26"/>
+          <w:szCs w:val="26"/>
+        </w:rPr>
+        <w:t>.</w:t>
+      </w:r>
+    </w:p>
+    <w:p>
+      <w:pPr>
+        <w:spacing w:before="288" w:after="288"/>
+        <w:rPr>
+          <w:rFonts w:ascii="Times New Roman" w:hAnsi="Times New Roman" w:cs="Times New Roman"/>
+          <w:sz w:val="26"/>
+          <w:szCs w:val="26"/>
+        </w:rPr>
+      </w:pPr>
+      <w:r>
+        <w:rPr>
+          <w:rFonts w:ascii="Times New Roman" w:hAnsi="Times New Roman" w:cs="Times New Roman"/>
+          <w:sz w:val="26"/>
+          <w:szCs w:val="26"/>
+        </w:rPr>
+        <w:t>- CSS</w:t>
+      </w:r>
+      <w:r>
+        <w:rPr>
+          <w:rFonts w:ascii="Times New Roman" w:hAnsi="Times New Roman" w:cs="Times New Roman"/>
+          <w:sz w:val="26"/>
+          <w:szCs w:val="26"/>
+        </w:rPr>
+        <w:t>: Làm đẹp cho trang web.</w:t>
+      </w:r>
+    </w:p>
+    <w:p>
+      <w:pPr>
+        <w:spacing w:before="288" w:after="288"/>
+        <w:rPr>
+          <w:rFonts w:ascii="Times New Roman" w:hAnsi="Times New Roman" w:cs="Times New Roman"/>
+          <w:sz w:val="26"/>
+          <w:szCs w:val="26"/>
+        </w:rPr>
+      </w:pPr>
+      <w:r>
+        <w:rPr>
+          <w:rFonts w:ascii="Times New Roman" w:hAnsi="Times New Roman" w:cs="Times New Roman"/>
+          <w:sz w:val="26"/>
+          <w:szCs w:val="26"/>
+        </w:rPr>
+        <w:t>- JS, VueJS: Xử lí web động.</w:t>
+      </w:r>
+    </w:p>
+    <w:p>
+      <w:pPr>
+        <w:spacing w:before="288" w:after="288"/>
+        <w:rPr>
+          <w:rFonts w:ascii="Times New Roman" w:hAnsi="Times New Roman" w:cs="Times New Roman"/>
+          <w:b/>
+          <w:bCs/>
+          <w:sz w:val="26"/>
+          <w:szCs w:val="26"/>
+        </w:rPr>
+      </w:pPr>
+      <w:r>
+        <w:rPr>
+          <w:rFonts w:ascii="Times New Roman" w:hAnsi="Times New Roman" w:cs="Times New Roman"/>
+          <w:b/>
+          <w:bCs/>
+          <w:sz w:val="26"/>
+          <w:szCs w:val="26"/>
+        </w:rPr>
+        <w:t>2. BackEnd:</w:t>
+      </w:r>
+    </w:p>
+    <w:p>
+      <w:pPr>
+        <w:spacing w:before="288" w:after="288"/>
+        <w:rPr>
+          <w:rFonts w:ascii="Times New Roman" w:hAnsi="Times New Roman" w:cs="Times New Roman"/>
+          <w:sz w:val="26"/>
+          <w:szCs w:val="26"/>
+        </w:rPr>
+      </w:pPr>
+      <w:r>
+        <w:rPr>
+          <w:rFonts w:ascii="Times New Roman" w:hAnsi="Times New Roman" w:cs="Times New Roman"/>
+          <w:sz w:val="26"/>
+          <w:szCs w:val="26"/>
+        </w:rPr>
+        <w:t>- ASP.NET Core Web API: Xây dựng các API để lấy dữ liệu từ database và trả về cho FrontEnd.</w:t>
+      </w:r>
+    </w:p>
+    <w:p>
+      <w:pPr>
+        <w:spacing w:before="288" w:after="288"/>
+        <w:rPr>
+          <w:rFonts w:ascii="Times New Roman" w:hAnsi="Times New Roman" w:cs="Times New Roman"/>
+          <w:sz w:val="26"/>
+          <w:szCs w:val="26"/>
+        </w:rPr>
+      </w:pPr>
+      <w:r>
+        <w:rPr>
+          <w:rFonts w:ascii="Times New Roman" w:hAnsi="Times New Roman" w:cs="Times New Roman"/>
+          <w:sz w:val="26"/>
+          <w:szCs w:val="26"/>
+        </w:rPr>
+        <w:t>- Mô hình 3 lớp (three layer): Giúp code được tường minh, dễ dàng tái sử dụng và mở rộng.</w:t>
+      </w:r>
+    </w:p>
+    <w:p>
+      <w:pPr>
+        <w:spacing w:before="288" w:after="288"/>
+        <w:rPr>
+          <w:rFonts w:ascii="Times New Roman" w:hAnsi="Times New Roman" w:cs="Times New Roman"/>
+          <w:b/>
+          <w:bCs/>
+          <w:sz w:val="26"/>
+          <w:szCs w:val="26"/>
+        </w:rPr>
+      </w:pPr>
+      <w:r>
+        <w:rPr>
+          <w:rFonts w:ascii="Times New Roman" w:hAnsi="Times New Roman" w:cs="Times New Roman"/>
+          <w:b/>
+          <w:bCs/>
+          <w:sz w:val="26"/>
+          <w:szCs w:val="26"/>
+        </w:rPr>
+        <w:t>3. Database:</w:t>
+      </w:r>
+    </w:p>
+    <w:p>
+      <w:pPr>
+        <w:spacing w:before="288" w:after="288"/>
+        <w:rPr>
+          <w:rFonts w:ascii="Times New Roman" w:hAnsi="Times New Roman" w:cs="Times New Roman"/>
+          <w:sz w:val="26"/>
+          <w:szCs w:val="26"/>
+        </w:rPr>
+      </w:pPr>
+      <w:r>
+        <w:rPr>
+          <w:rFonts w:ascii="Times New Roman" w:hAnsi="Times New Roman" w:cs="Times New Roman"/>
+          <w:sz w:val="26"/>
+          <w:szCs w:val="26"/>
+        </w:rPr>
+        <w:t>- Postgresql: Hệ quản trị cơ sở dữ liệu quan hệ</w:t>
+      </w:r>
+      <w:r>
+        <w:rPr>
+          <w:rFonts w:ascii="Times New Roman" w:hAnsi="Times New Roman" w:cs="Times New Roman"/>
+          <w:sz w:val="26"/>
+          <w:szCs w:val="26"/>
+        </w:rPr>
+        <w:t xml:space="preserve"> - </w:t>
+      </w:r>
+      <w:r>
+        <w:rPr>
+          <w:rFonts w:ascii="Times New Roman" w:hAnsi="Times New Roman" w:cs="Times New Roman"/>
+          <w:sz w:val="26"/>
+          <w:szCs w:val="26"/>
+        </w:rPr>
+        <w:t>đố</w:t>
+      </w:r>
       <w:bookmarkStart w:id="0" w:name="_GoBack"/>
       <w:bookmarkEnd w:id="0"/>
       <w:r>
@@ -725,7 +3033,7 @@
           <w:sz w:val="26"/>
           <w:szCs w:val="26"/>
         </w:rPr>
-        <w:t xml:space="preserve"> hy vọng sẽ mang lại giá trị lâu dài cho cả sinh viên và giảng viên.</w:t>
+        <w:t>i tượng.</w:t>
       </w:r>
     </w:p>
     <w:sectPr>
@@ -1189,6 +3497,29 @@
       </w:tblCellMar>
     </w:tblPr>
   </w:style>
+  <w:style w:type="character" w:styleId="Hyperlink">
+    <w:name w:val="Hyperlink"/>
+    <w:basedOn w:val="DefaultParagraphFont"/>
+    <w:uiPriority w:val="99"/>
+    <w:unhideWhenUsed/>
+    <w:rsid w:val="00A0691D"/>
+    <w:rPr>
+      <w:color w:val="0563C1" w:themeColor="hyperlink"/>
+      <w:u w:val="single"/>
+    </w:rPr>
+  </w:style>
+  <w:style w:type="character" w:styleId="UnresolvedMention">
+    <w:name w:val="Unresolved Mention"/>
+    <w:basedOn w:val="DefaultParagraphFont"/>
+    <w:uiPriority w:val="99"/>
+    <w:semiHidden/>
+    <w:unhideWhenUsed/>
+    <w:rsid w:val="00A0691D"/>
+    <w:rPr>
+      <w:color w:val="605E5C"/>
+      <w:shd w:val="clear" w:color="auto" w:fill="E1DFDD"/>
+    </w:rPr>
+  </w:style>
 </w:styles>
 </file>
 

</xml_diff>

<commit_message>
Dựng controller, BL, DL Student và Teacher
</commit_message>
<xml_diff>
--- a/BaoCao/doc/Bao-Cao-Lan-1.docx
+++ b/BaoCao/doc/Bao-Cao-Lan-1.docx
@@ -284,7 +284,27 @@
                 <w:sz w:val="26"/>
                 <w:szCs w:val="26"/>
               </w:rPr>
-              <w:t>Người hướng dẫn: TS.Nguyễn Trọng Phúc</w:t>
+              <w:t xml:space="preserve">Người hướng dẫn: </w:t>
+            </w:r>
+            <w:proofErr w:type="gramStart"/>
+            <w:r>
+              <w:rPr>
+                <w:rFonts w:ascii="Times New Roman" w:hAnsi="Times New Roman" w:cs="Times New Roman"/>
+                <w:b/>
+                <w:sz w:val="26"/>
+                <w:szCs w:val="26"/>
+              </w:rPr>
+              <w:t>TS.Nguyễn</w:t>
+            </w:r>
+            <w:proofErr w:type="gramEnd"/>
+            <w:r>
+              <w:rPr>
+                <w:rFonts w:ascii="Times New Roman" w:hAnsi="Times New Roman" w:cs="Times New Roman"/>
+                <w:b/>
+                <w:sz w:val="26"/>
+                <w:szCs w:val="26"/>
+              </w:rPr>
+              <w:t xml:space="preserve"> Trọng Phúc</w:t>
             </w:r>
           </w:p>
           <w:p>
@@ -535,7 +555,7 @@
           <w:sz w:val="26"/>
           <w:szCs w:val="26"/>
         </w:rPr>
-        <w:t xml:space="preserve"> phát triển một website quản lý đào tạo. </w:t>
+        <w:t xml:space="preserve"> phát triển một website quản lý đào tạo.</w:t>
       </w:r>
     </w:p>
     <w:p>
@@ -2867,173 +2887,165 @@
         </w:rPr>
         <w:t>.</w:t>
       </w:r>
-    </w:p>
-    <w:p>
-      <w:pPr>
-        <w:spacing w:before="288" w:after="288"/>
-        <w:rPr>
-          <w:rFonts w:ascii="Times New Roman" w:hAnsi="Times New Roman" w:cs="Times New Roman"/>
-          <w:sz w:val="26"/>
-          <w:szCs w:val="26"/>
-        </w:rPr>
-      </w:pPr>
-      <w:r>
-        <w:rPr>
-          <w:rFonts w:ascii="Times New Roman" w:hAnsi="Times New Roman" w:cs="Times New Roman"/>
-          <w:sz w:val="26"/>
-          <w:szCs w:val="26"/>
-        </w:rPr>
-        <w:t>- CSS</w:t>
-      </w:r>
-      <w:r>
-        <w:rPr>
-          <w:rFonts w:ascii="Times New Roman" w:hAnsi="Times New Roman" w:cs="Times New Roman"/>
-          <w:sz w:val="26"/>
-          <w:szCs w:val="26"/>
-        </w:rPr>
-        <w:t>: Làm đẹp cho trang web.</w:t>
-      </w:r>
-    </w:p>
-    <w:p>
-      <w:pPr>
-        <w:spacing w:before="288" w:after="288"/>
-        <w:rPr>
-          <w:rFonts w:ascii="Times New Roman" w:hAnsi="Times New Roman" w:cs="Times New Roman"/>
-          <w:sz w:val="26"/>
-          <w:szCs w:val="26"/>
-        </w:rPr>
-      </w:pPr>
-      <w:r>
-        <w:rPr>
-          <w:rFonts w:ascii="Times New Roman" w:hAnsi="Times New Roman" w:cs="Times New Roman"/>
-          <w:sz w:val="26"/>
-          <w:szCs w:val="26"/>
-        </w:rPr>
-        <w:t>- JS, VueJS: Xử lí web động.</w:t>
-      </w:r>
-    </w:p>
-    <w:p>
-      <w:pPr>
-        <w:spacing w:before="288" w:after="288"/>
-        <w:rPr>
-          <w:rFonts w:ascii="Times New Roman" w:hAnsi="Times New Roman" w:cs="Times New Roman"/>
-          <w:b/>
-          <w:bCs/>
-          <w:sz w:val="26"/>
-          <w:szCs w:val="26"/>
-        </w:rPr>
-      </w:pPr>
-      <w:r>
-        <w:rPr>
-          <w:rFonts w:ascii="Times New Roman" w:hAnsi="Times New Roman" w:cs="Times New Roman"/>
-          <w:b/>
-          <w:bCs/>
-          <w:sz w:val="26"/>
-          <w:szCs w:val="26"/>
-        </w:rPr>
-        <w:t>2. BackEnd:</w:t>
-      </w:r>
-    </w:p>
-    <w:p>
-      <w:pPr>
-        <w:spacing w:before="288" w:after="288"/>
-        <w:rPr>
-          <w:rFonts w:ascii="Times New Roman" w:hAnsi="Times New Roman" w:cs="Times New Roman"/>
-          <w:sz w:val="26"/>
-          <w:szCs w:val="26"/>
-        </w:rPr>
-      </w:pPr>
-      <w:r>
-        <w:rPr>
-          <w:rFonts w:ascii="Times New Roman" w:hAnsi="Times New Roman" w:cs="Times New Roman"/>
-          <w:sz w:val="26"/>
-          <w:szCs w:val="26"/>
-        </w:rPr>
-        <w:t>- ASP.NET Core Web API: Xây dựng các API để lấy dữ liệu từ database và trả về cho FrontEnd.</w:t>
-      </w:r>
-    </w:p>
-    <w:p>
-      <w:pPr>
-        <w:spacing w:before="288" w:after="288"/>
-        <w:rPr>
-          <w:rFonts w:ascii="Times New Roman" w:hAnsi="Times New Roman" w:cs="Times New Roman"/>
-          <w:sz w:val="26"/>
-          <w:szCs w:val="26"/>
-        </w:rPr>
-      </w:pPr>
-      <w:r>
-        <w:rPr>
-          <w:rFonts w:ascii="Times New Roman" w:hAnsi="Times New Roman" w:cs="Times New Roman"/>
-          <w:sz w:val="26"/>
-          <w:szCs w:val="26"/>
-        </w:rPr>
-        <w:t>- Mô hình 3 lớp (three layer): Giúp code được tường minh, dễ dàng tái sử dụng và mở rộng.</w:t>
-      </w:r>
-    </w:p>
-    <w:p>
-      <w:pPr>
-        <w:spacing w:before="288" w:after="288"/>
-        <w:rPr>
-          <w:rFonts w:ascii="Times New Roman" w:hAnsi="Times New Roman" w:cs="Times New Roman"/>
-          <w:b/>
-          <w:bCs/>
-          <w:sz w:val="26"/>
-          <w:szCs w:val="26"/>
-        </w:rPr>
-      </w:pPr>
-      <w:r>
-        <w:rPr>
-          <w:rFonts w:ascii="Times New Roman" w:hAnsi="Times New Roman" w:cs="Times New Roman"/>
-          <w:b/>
-          <w:bCs/>
-          <w:sz w:val="26"/>
-          <w:szCs w:val="26"/>
-        </w:rPr>
-        <w:t>3. Database:</w:t>
-      </w:r>
-    </w:p>
-    <w:p>
-      <w:pPr>
-        <w:spacing w:before="288" w:after="288"/>
-        <w:rPr>
-          <w:rFonts w:ascii="Times New Roman" w:hAnsi="Times New Roman" w:cs="Times New Roman"/>
-          <w:sz w:val="26"/>
-          <w:szCs w:val="26"/>
-        </w:rPr>
-      </w:pPr>
-      <w:r>
-        <w:rPr>
-          <w:rFonts w:ascii="Times New Roman" w:hAnsi="Times New Roman" w:cs="Times New Roman"/>
-          <w:sz w:val="26"/>
-          <w:szCs w:val="26"/>
-        </w:rPr>
-        <w:t>- Postgresql: Hệ quản trị cơ sở dữ liệu quan hệ</w:t>
-      </w:r>
-      <w:r>
-        <w:rPr>
-          <w:rFonts w:ascii="Times New Roman" w:hAnsi="Times New Roman" w:cs="Times New Roman"/>
-          <w:sz w:val="26"/>
-          <w:szCs w:val="26"/>
-        </w:rPr>
-        <w:t xml:space="preserve"> - </w:t>
-      </w:r>
-      <w:r>
-        <w:rPr>
-          <w:rFonts w:ascii="Times New Roman" w:hAnsi="Times New Roman" w:cs="Times New Roman"/>
-          <w:sz w:val="26"/>
-          <w:szCs w:val="26"/>
-        </w:rPr>
-        <w:t>đố</w:t>
-      </w:r>
       <w:bookmarkStart w:id="0" w:name="_GoBack"/>
       <w:bookmarkEnd w:id="0"/>
-      <w:r>
-        <w:rPr>
-          <w:rFonts w:ascii="Times New Roman" w:hAnsi="Times New Roman" w:cs="Times New Roman"/>
-          <w:sz w:val="26"/>
-          <w:szCs w:val="26"/>
-        </w:rPr>
-        <w:t>i tượng.</w:t>
+    </w:p>
+    <w:p>
+      <w:pPr>
+        <w:spacing w:before="288" w:after="288"/>
+        <w:rPr>
+          <w:rFonts w:ascii="Times New Roman" w:hAnsi="Times New Roman" w:cs="Times New Roman"/>
+          <w:sz w:val="26"/>
+          <w:szCs w:val="26"/>
+        </w:rPr>
+      </w:pPr>
+      <w:r>
+        <w:rPr>
+          <w:rFonts w:ascii="Times New Roman" w:hAnsi="Times New Roman" w:cs="Times New Roman"/>
+          <w:sz w:val="26"/>
+          <w:szCs w:val="26"/>
+        </w:rPr>
+        <w:t>- CSS</w:t>
+      </w:r>
+      <w:r>
+        <w:rPr>
+          <w:rFonts w:ascii="Times New Roman" w:hAnsi="Times New Roman" w:cs="Times New Roman"/>
+          <w:sz w:val="26"/>
+          <w:szCs w:val="26"/>
+        </w:rPr>
+        <w:t>: Làm đẹp cho trang web.</w:t>
+      </w:r>
+    </w:p>
+    <w:p>
+      <w:pPr>
+        <w:spacing w:before="288" w:after="288"/>
+        <w:rPr>
+          <w:rFonts w:ascii="Times New Roman" w:hAnsi="Times New Roman" w:cs="Times New Roman"/>
+          <w:sz w:val="26"/>
+          <w:szCs w:val="26"/>
+        </w:rPr>
+      </w:pPr>
+      <w:r>
+        <w:rPr>
+          <w:rFonts w:ascii="Times New Roman" w:hAnsi="Times New Roman" w:cs="Times New Roman"/>
+          <w:sz w:val="26"/>
+          <w:szCs w:val="26"/>
+        </w:rPr>
+        <w:t>- JS, VueJS: Xử lí web động.</w:t>
+      </w:r>
+    </w:p>
+    <w:p>
+      <w:pPr>
+        <w:spacing w:before="288" w:after="288"/>
+        <w:rPr>
+          <w:rFonts w:ascii="Times New Roman" w:hAnsi="Times New Roman" w:cs="Times New Roman"/>
+          <w:b/>
+          <w:bCs/>
+          <w:sz w:val="26"/>
+          <w:szCs w:val="26"/>
+        </w:rPr>
+      </w:pPr>
+      <w:r>
+        <w:rPr>
+          <w:rFonts w:ascii="Times New Roman" w:hAnsi="Times New Roman" w:cs="Times New Roman"/>
+          <w:b/>
+          <w:bCs/>
+          <w:sz w:val="26"/>
+          <w:szCs w:val="26"/>
+        </w:rPr>
+        <w:t>2. BackEnd:</w:t>
+      </w:r>
+    </w:p>
+    <w:p>
+      <w:pPr>
+        <w:spacing w:before="288" w:after="288"/>
+        <w:rPr>
+          <w:rFonts w:ascii="Times New Roman" w:hAnsi="Times New Roman" w:cs="Times New Roman"/>
+          <w:sz w:val="26"/>
+          <w:szCs w:val="26"/>
+        </w:rPr>
+      </w:pPr>
+      <w:r>
+        <w:rPr>
+          <w:rFonts w:ascii="Times New Roman" w:hAnsi="Times New Roman" w:cs="Times New Roman"/>
+          <w:sz w:val="26"/>
+          <w:szCs w:val="26"/>
+        </w:rPr>
+        <w:t>- ASP.NET Core Web API: Xây dựng các API để lấy dữ liệu từ database và trả về cho FrontEnd.</w:t>
+      </w:r>
+    </w:p>
+    <w:p>
+      <w:pPr>
+        <w:spacing w:before="288" w:after="288"/>
+        <w:rPr>
+          <w:rFonts w:ascii="Times New Roman" w:hAnsi="Times New Roman" w:cs="Times New Roman"/>
+          <w:sz w:val="26"/>
+          <w:szCs w:val="26"/>
+        </w:rPr>
+      </w:pPr>
+      <w:r>
+        <w:rPr>
+          <w:rFonts w:ascii="Times New Roman" w:hAnsi="Times New Roman" w:cs="Times New Roman"/>
+          <w:sz w:val="26"/>
+          <w:szCs w:val="26"/>
+        </w:rPr>
+        <w:t>- Mô hình 3 lớp (three layer): Giúp code được tường minh, dễ dàng tái sử dụng và mở rộng.</w:t>
+      </w:r>
+    </w:p>
+    <w:p>
+      <w:pPr>
+        <w:spacing w:before="288" w:after="288"/>
+        <w:rPr>
+          <w:rFonts w:ascii="Times New Roman" w:hAnsi="Times New Roman" w:cs="Times New Roman"/>
+          <w:b/>
+          <w:bCs/>
+          <w:sz w:val="26"/>
+          <w:szCs w:val="26"/>
+        </w:rPr>
+      </w:pPr>
+      <w:r>
+        <w:rPr>
+          <w:rFonts w:ascii="Times New Roman" w:hAnsi="Times New Roman" w:cs="Times New Roman"/>
+          <w:b/>
+          <w:bCs/>
+          <w:sz w:val="26"/>
+          <w:szCs w:val="26"/>
+        </w:rPr>
+        <w:t>3. Database:</w:t>
+      </w:r>
+    </w:p>
+    <w:p>
+      <w:pPr>
+        <w:spacing w:before="288" w:after="288"/>
+        <w:rPr>
+          <w:rFonts w:ascii="Times New Roman" w:hAnsi="Times New Roman" w:cs="Times New Roman"/>
+          <w:sz w:val="26"/>
+          <w:szCs w:val="26"/>
+        </w:rPr>
+      </w:pPr>
+      <w:r>
+        <w:rPr>
+          <w:rFonts w:ascii="Times New Roman" w:hAnsi="Times New Roman" w:cs="Times New Roman"/>
+          <w:sz w:val="26"/>
+          <w:szCs w:val="26"/>
+        </w:rPr>
+        <w:t>- Postgresql: Hệ quản trị cơ sở dữ liệu quan hệ</w:t>
+      </w:r>
+      <w:r>
+        <w:rPr>
+          <w:rFonts w:ascii="Times New Roman" w:hAnsi="Times New Roman" w:cs="Times New Roman"/>
+          <w:sz w:val="26"/>
+          <w:szCs w:val="26"/>
+        </w:rPr>
+        <w:t xml:space="preserve"> - </w:t>
+      </w:r>
+      <w:r>
+        <w:rPr>
+          <w:rFonts w:ascii="Times New Roman" w:hAnsi="Times New Roman" w:cs="Times New Roman"/>
+          <w:sz w:val="26"/>
+          <w:szCs w:val="26"/>
+        </w:rPr>
+        <w:t>đối tượng.</w:t>
       </w:r>
     </w:p>
     <w:sectPr>

</xml_diff>